<commit_message>
Added VUE diagrams, modified SSDD
</commit_message>
<xml_diff>
--- a/CMSC447-05-FA2018-G03-SSDD-01A.docx
+++ b/CMSC447-05-FA2018-G03-SSDD-01A.docx
@@ -2006,8 +2006,6 @@
           <w:noProof/>
         </w:rPr>
       </w:pPr>
-      <w:bookmarkStart w:id="0" w:name="_GoBack"/>
-      <w:bookmarkEnd w:id="0"/>
       <w:r>
         <w:rPr>
           <w:b/>
@@ -2045,7 +2043,7 @@
           <w:szCs w:val="36"/>
         </w:rPr>
       </w:pPr>
-      <w:bookmarkStart w:id="1" w:name="_Toc529786652"/>
+      <w:bookmarkStart w:id="0" w:name="_Toc529786652"/>
       <w:r>
         <w:rPr>
           <w:b/>
@@ -2118,7 +2116,7 @@
         </w:rPr>
         <w:t>-01A</w:t>
       </w:r>
-      <w:bookmarkEnd w:id="1"/>
+      <w:bookmarkEnd w:id="0"/>
     </w:p>
     <w:p>
       <w:pPr>
@@ -2398,7 +2396,7 @@
           <w:szCs w:val="48"/>
         </w:rPr>
       </w:pPr>
-      <w:bookmarkStart w:id="2" w:name="_Toc529786653"/>
+      <w:bookmarkStart w:id="1" w:name="_Toc529786653"/>
       <w:r>
         <w:rPr>
           <w:b/>
@@ -2410,7 +2408,7 @@
         <w:lastRenderedPageBreak/>
         <w:t>1 Scope</w:t>
       </w:r>
-      <w:bookmarkEnd w:id="2"/>
+      <w:bookmarkEnd w:id="1"/>
     </w:p>
     <w:p>
       <w:pPr>
@@ -2469,7 +2467,7 @@
           <w:szCs w:val="36"/>
         </w:rPr>
       </w:pPr>
-      <w:bookmarkStart w:id="3" w:name="_Toc529786654"/>
+      <w:bookmarkStart w:id="2" w:name="_Toc529786654"/>
       <w:r>
         <w:rPr>
           <w:b/>
@@ -2479,7 +2477,7 @@
         </w:rPr>
         <w:t>1.1 Identification</w:t>
       </w:r>
-      <w:bookmarkEnd w:id="3"/>
+      <w:bookmarkEnd w:id="2"/>
     </w:p>
     <w:p>
       <w:pPr>
@@ -2535,7 +2533,7 @@
           <w:szCs w:val="36"/>
         </w:rPr>
       </w:pPr>
-      <w:bookmarkStart w:id="4" w:name="_Toc529786655"/>
+      <w:bookmarkStart w:id="3" w:name="_Toc529786655"/>
       <w:r>
         <w:rPr>
           <w:b/>
@@ -2545,7 +2543,7 @@
         </w:rPr>
         <w:t>1.2 Definitions, Acronyms and Abbreviations</w:t>
       </w:r>
-      <w:bookmarkEnd w:id="4"/>
+      <w:bookmarkEnd w:id="3"/>
     </w:p>
     <w:p>
       <w:pPr>
@@ -2982,7 +2980,7 @@
           <w:szCs w:val="36"/>
         </w:rPr>
       </w:pPr>
-      <w:bookmarkStart w:id="5" w:name="_Toc529786656"/>
+      <w:bookmarkStart w:id="4" w:name="_Toc529786656"/>
       <w:r>
         <w:rPr>
           <w:b/>
@@ -2993,7 +2991,7 @@
         <w:lastRenderedPageBreak/>
         <w:t>1.3 References</w:t>
       </w:r>
-      <w:bookmarkEnd w:id="5"/>
+      <w:bookmarkEnd w:id="4"/>
     </w:p>
     <w:p>
       <w:pPr>
@@ -3167,7 +3165,7 @@
           <w:szCs w:val="36"/>
         </w:rPr>
       </w:pPr>
-      <w:bookmarkStart w:id="6" w:name="_Toc529786657"/>
+      <w:bookmarkStart w:id="5" w:name="_Toc529786657"/>
       <w:r>
         <w:rPr>
           <w:b/>
@@ -3177,7 +3175,7 @@
         </w:rPr>
         <w:t>1.4 Document Overview</w:t>
       </w:r>
-      <w:bookmarkEnd w:id="6"/>
+      <w:bookmarkEnd w:id="5"/>
     </w:p>
     <w:p>
       <w:pPr>
@@ -3217,7 +3215,7 @@
           <w:szCs w:val="48"/>
         </w:rPr>
       </w:pPr>
-      <w:bookmarkStart w:id="7" w:name="_Toc529786658"/>
+      <w:bookmarkStart w:id="6" w:name="_Toc529786658"/>
       <w:r>
         <w:rPr>
           <w:b/>
@@ -3228,7 +3226,7 @@
         </w:rPr>
         <w:t>2 Overall Description</w:t>
       </w:r>
-      <w:bookmarkEnd w:id="7"/>
+      <w:bookmarkEnd w:id="6"/>
     </w:p>
     <w:p>
       <w:pPr>
@@ -3248,7 +3246,7 @@
           <w:szCs w:val="27"/>
         </w:rPr>
       </w:pPr>
-      <w:bookmarkStart w:id="8" w:name="_Toc529786659"/>
+      <w:bookmarkStart w:id="7" w:name="_Toc529786659"/>
       <w:r>
         <w:rPr>
           <w:b/>
@@ -3276,7 +3274,7 @@
         </w:rPr>
         <w:t>System Purpose and Perspective</w:t>
       </w:r>
-      <w:bookmarkEnd w:id="8"/>
+      <w:bookmarkEnd w:id="7"/>
     </w:p>
     <w:p>
       <w:pPr>
@@ -3439,7 +3437,7 @@
           <w:szCs w:val="36"/>
         </w:rPr>
       </w:pPr>
-      <w:bookmarkStart w:id="9" w:name="_Toc529786660"/>
+      <w:bookmarkStart w:id="8" w:name="_Toc529786660"/>
       <w:r>
         <w:rPr>
           <w:b/>
@@ -3449,7 +3447,7 @@
         </w:rPr>
         <w:t>2.1 System Functions</w:t>
       </w:r>
-      <w:bookmarkEnd w:id="9"/>
+      <w:bookmarkEnd w:id="8"/>
     </w:p>
     <w:p>
       <w:pPr>
@@ -3783,7 +3781,7 @@
           <w:szCs w:val="36"/>
         </w:rPr>
       </w:pPr>
-      <w:bookmarkStart w:id="10" w:name="_Toc529786661"/>
+      <w:bookmarkStart w:id="9" w:name="_Toc529786661"/>
       <w:r>
         <w:rPr>
           <w:b/>
@@ -3812,7 +3810,7 @@
         </w:rPr>
         <w:t xml:space="preserve"> User Characteristics</w:t>
       </w:r>
-      <w:bookmarkEnd w:id="10"/>
+      <w:bookmarkEnd w:id="9"/>
     </w:p>
     <w:p/>
     <w:p>
@@ -3842,7 +3840,7 @@
           <w:szCs w:val="36"/>
         </w:rPr>
       </w:pPr>
-      <w:bookmarkStart w:id="11" w:name="_Toc529786662"/>
+      <w:bookmarkStart w:id="10" w:name="_Toc529786662"/>
       <w:r>
         <w:rPr>
           <w:b/>
@@ -3870,7 +3868,7 @@
         </w:rPr>
         <w:t xml:space="preserve"> Constraints</w:t>
       </w:r>
-      <w:bookmarkEnd w:id="11"/>
+      <w:bookmarkEnd w:id="10"/>
     </w:p>
     <w:p/>
     <w:p>
@@ -3960,7 +3958,7 @@
           <w:szCs w:val="36"/>
         </w:rPr>
       </w:pPr>
-      <w:bookmarkStart w:id="12" w:name="_Toc529786663"/>
+      <w:bookmarkStart w:id="11" w:name="_Toc529786663"/>
       <w:r>
         <w:rPr>
           <w:b/>
@@ -3988,7 +3986,7 @@
         </w:rPr>
         <w:t xml:space="preserve"> Assumptions and Dependencies</w:t>
       </w:r>
-      <w:bookmarkEnd w:id="12"/>
+      <w:bookmarkEnd w:id="11"/>
     </w:p>
     <w:p/>
     <w:p>
@@ -4022,7 +4020,7 @@
           <w:szCs w:val="48"/>
         </w:rPr>
       </w:pPr>
-      <w:bookmarkStart w:id="13" w:name="_Toc529786664"/>
+      <w:bookmarkStart w:id="12" w:name="_Toc529786664"/>
       <w:r>
         <w:rPr>
           <w:b/>
@@ -4043,7 +4041,7 @@
         </w:rPr>
         <w:t>System-Wide Design Decisions</w:t>
       </w:r>
-      <w:bookmarkEnd w:id="13"/>
+      <w:bookmarkEnd w:id="12"/>
     </w:p>
     <w:p/>
     <w:p>
@@ -4059,7 +4057,7 @@
           <w:szCs w:val="48"/>
         </w:rPr>
       </w:pPr>
-      <w:bookmarkStart w:id="14" w:name="_Toc529786665"/>
+      <w:bookmarkStart w:id="13" w:name="_Toc529786665"/>
       <w:r>
         <w:rPr>
           <w:b/>
@@ -4090,8 +4088,191 @@
         </w:rPr>
         <w:t>System Architectural Design</w:t>
       </w:r>
+      <w:bookmarkEnd w:id="13"/>
+    </w:p>
+    <w:p/>
+    <w:p>
+      <w:r>
+        <w:t xml:space="preserve">The VT2 system is basically a web server with a customized Unity engine. </w:t>
+      </w:r>
+    </w:p>
+    <w:p>
+      <w:r>
+        <w:t xml:space="preserve">- The customized engine is based on </w:t>
+      </w:r>
+      <w:r>
+        <w:t>Unity Personal version 2018.2.13</w:t>
+      </w:r>
+      <w:r>
+        <w:t>.</w:t>
+      </w:r>
+    </w:p>
+    <w:p>
+      <w:r>
+        <w:t xml:space="preserve">- Exported a map selection containing the UMBC campus from </w:t>
+      </w:r>
+      <w:r>
+        <w:t>OpenStreetMap (</w:t>
+      </w:r>
+      <w:r>
+        <w:t>https://www.openstreetmap.org/</w:t>
+      </w:r>
+      <w:r>
+        <w:t>) as a .map file</w:t>
+      </w:r>
+    </w:p>
+    <w:p>
+      <w:r>
+        <w:lastRenderedPageBreak/>
+        <w:t>- Converted OpenStreetMap .map file to a 3D object model with OSM2World (</w:t>
+      </w:r>
+      <w:r>
+        <w:t>http://osm2world.org/</w:t>
+      </w:r>
+      <w:r>
+        <w:t>)</w:t>
+      </w:r>
+    </w:p>
+    <w:p>
+      <w:r>
+        <w:t>- Import 3D object model of UMBC map into Unity as a .obj file</w:t>
+      </w:r>
+    </w:p>
+    <w:p>
+      <w:r>
+        <w:t>- Obtain models (.obj, .mtl) and textures (.png, .tga) for 25 UMBC campus buildings from the IRC</w:t>
+      </w:r>
+    </w:p>
+    <w:p>
+      <w:r>
+        <w:t>-</w:t>
+      </w:r>
+      <w:r>
+        <w:t xml:space="preserve"> </w:t>
+      </w:r>
+      <w:r>
+        <w:t>Import models and textures into map in Unity</w:t>
+      </w:r>
+    </w:p>
+    <w:p>
+      <w:r>
+        <w:t>- Enhance the map with additional features such as grass, water, and tress to increase realism</w:t>
+      </w:r>
+      <w:bookmarkStart w:id="14" w:name="_GoBack"/>
       <w:bookmarkEnd w:id="14"/>
     </w:p>
+    <w:p/>
+    <w:p>
+      <w:r>
+        <w:rPr>
+          <w:rStyle w:val="ilfuvd"/>
+        </w:rPr>
+        <w:t xml:space="preserve">An </w:t>
+      </w:r>
+      <w:r>
+        <w:rPr>
+          <w:rStyle w:val="ilfuvd"/>
+          <w:b/>
+          <w:bCs/>
+        </w:rPr>
+        <w:t>OBJ file</w:t>
+      </w:r>
+      <w:r>
+        <w:rPr>
+          <w:rStyle w:val="ilfuvd"/>
+        </w:rPr>
+        <w:t xml:space="preserve"> is a standard 3D image format that can be exported and opened by various 3D image editing programs. It contains a three-dimensional object including 3D coordinates, texture maps, polygonal faces, and other object information.</w:t>
+      </w:r>
+    </w:p>
+    <w:p/>
+    <w:p>
+      <w:r>
+        <w:rPr>
+          <w:rStyle w:val="ilfuvd"/>
+        </w:rPr>
+        <w:t xml:space="preserve">Material library </w:t>
+      </w:r>
+      <w:r>
+        <w:rPr>
+          <w:rStyle w:val="ilfuvd"/>
+          <w:b/>
+          <w:bCs/>
+        </w:rPr>
+        <w:t>files</w:t>
+      </w:r>
+      <w:r>
+        <w:rPr>
+          <w:rStyle w:val="ilfuvd"/>
+        </w:rPr>
+        <w:t xml:space="preserve"> contain one or more material definitions, each of which includes the color, texture, and reflection map of individual materials. These are applied to the surfaces and vertices of objects. Material </w:t>
+      </w:r>
+      <w:r>
+        <w:rPr>
+          <w:rStyle w:val="ilfuvd"/>
+          <w:b/>
+          <w:bCs/>
+        </w:rPr>
+        <w:t>files</w:t>
+      </w:r>
+      <w:r>
+        <w:rPr>
+          <w:rStyle w:val="ilfuvd"/>
+        </w:rPr>
+        <w:t xml:space="preserve"> are stored in ASCII format and have the .</w:t>
+      </w:r>
+      <w:r>
+        <w:rPr>
+          <w:rStyle w:val="ilfuvd"/>
+          <w:b/>
+          <w:bCs/>
+        </w:rPr>
+        <w:t>mtl</w:t>
+      </w:r>
+      <w:r>
+        <w:rPr>
+          <w:rStyle w:val="ilfuvd"/>
+        </w:rPr>
+        <w:t xml:space="preserve"> extension.</w:t>
+      </w:r>
+    </w:p>
+    <w:p/>
+    <w:p>
+      <w:r>
+        <w:rPr>
+          <w:rStyle w:val="ilfuvd"/>
+        </w:rPr>
+        <w:t xml:space="preserve">Truevision </w:t>
+      </w:r>
+      <w:r>
+        <w:rPr>
+          <w:rStyle w:val="ilfuvd"/>
+          <w:b/>
+          <w:bCs/>
+        </w:rPr>
+        <w:t>TGA</w:t>
+      </w:r>
+      <w:r>
+        <w:rPr>
+          <w:rStyle w:val="ilfuvd"/>
+        </w:rPr>
+        <w:t xml:space="preserve">, often referred to as TARGA, is a raster graphics </w:t>
+      </w:r>
+      <w:r>
+        <w:rPr>
+          <w:rStyle w:val="ilfuvd"/>
+          <w:b/>
+          <w:bCs/>
+        </w:rPr>
+        <w:t>file</w:t>
+      </w:r>
+      <w:r>
+        <w:rPr>
+          <w:rStyle w:val="ilfuvd"/>
+        </w:rPr>
+        <w:t xml:space="preserve"> format created by Truevision Inc. (now part of Avid Technology). It was the native format of TARGA and VISTA boards, which were the first graphic cards for IBM-compatible PCs to support Highcolor/truecolor display.</w:t>
+      </w:r>
+    </w:p>
+    <w:p/>
     <w:p/>
     <w:p>
       <w:pPr>
@@ -4164,17 +4345,18 @@
           <w:sz w:val="36"/>
           <w:szCs w:val="36"/>
         </w:rPr>
-        <w:t>2</w:t>
-      </w:r>
-      <w:r>
+        <w:t>2 Concept of Execution</w:t>
+      </w:r>
+    </w:p>
+    <w:p>
+      <w:pPr>
         <w:rPr>
           <w:b/>
           <w:bCs/>
           <w:sz w:val="36"/>
           <w:szCs w:val="36"/>
         </w:rPr>
-        <w:t xml:space="preserve"> </w:t>
-      </w:r>
+      </w:pPr>
       <w:r>
         <w:rPr>
           <w:b/>
@@ -4182,18 +4364,17 @@
           <w:sz w:val="36"/>
           <w:szCs w:val="36"/>
         </w:rPr>
-        <w:t>Concept of Execution</w:t>
-      </w:r>
-    </w:p>
-    <w:p>
-      <w:pPr>
+        <w:t>4</w:t>
+      </w:r>
+      <w:r>
         <w:rPr>
           <w:b/>
           <w:bCs/>
           <w:sz w:val="36"/>
           <w:szCs w:val="36"/>
         </w:rPr>
-      </w:pPr>
+        <w:t>.</w:t>
+      </w:r>
       <w:r>
         <w:rPr>
           <w:b/>
@@ -4201,43 +4382,7 @@
           <w:sz w:val="36"/>
           <w:szCs w:val="36"/>
         </w:rPr>
-        <w:t>4</w:t>
-      </w:r>
-      <w:r>
-        <w:rPr>
-          <w:b/>
-          <w:bCs/>
-          <w:sz w:val="36"/>
-          <w:szCs w:val="36"/>
-        </w:rPr>
-        <w:t>.</w:t>
-      </w:r>
-      <w:r>
-        <w:rPr>
-          <w:b/>
-          <w:bCs/>
-          <w:sz w:val="36"/>
-          <w:szCs w:val="36"/>
-        </w:rPr>
-        <w:t>3</w:t>
-      </w:r>
-      <w:r>
-        <w:rPr>
-          <w:b/>
-          <w:bCs/>
-          <w:sz w:val="36"/>
-          <w:szCs w:val="36"/>
-        </w:rPr>
-        <w:t xml:space="preserve"> </w:t>
-      </w:r>
-      <w:r>
-        <w:rPr>
-          <w:b/>
-          <w:bCs/>
-          <w:sz w:val="36"/>
-          <w:szCs w:val="36"/>
-        </w:rPr>
-        <w:t>Interface Design</w:t>
+        <w:t>3 Interface Design</w:t>
       </w:r>
     </w:p>
     <w:p>
@@ -4260,44 +4405,7 @@
           <w:sz w:val="27"/>
           <w:szCs w:val="27"/>
         </w:rPr>
-        <w:lastRenderedPageBreak/>
-        <w:t>4</w:t>
-      </w:r>
-      <w:r>
-        <w:rPr>
-          <w:b/>
-          <w:bCs/>
-          <w:sz w:val="27"/>
-          <w:szCs w:val="27"/>
-        </w:rPr>
-        <w:t>.</w:t>
-      </w:r>
-      <w:r>
-        <w:rPr>
-          <w:b/>
-          <w:bCs/>
-          <w:sz w:val="27"/>
-          <w:szCs w:val="27"/>
-        </w:rPr>
-        <w:t>3</w:t>
-      </w:r>
-      <w:r>
-        <w:rPr>
-          <w:b/>
-          <w:bCs/>
-          <w:sz w:val="27"/>
-          <w:szCs w:val="27"/>
-        </w:rPr>
-        <w:t xml:space="preserve">.1 </w:t>
-      </w:r>
-      <w:r>
-        <w:rPr>
-          <w:b/>
-          <w:bCs/>
-          <w:sz w:val="27"/>
-          <w:szCs w:val="27"/>
-        </w:rPr>
-        <w:t>Interface Identification and Diagrams</w:t>
+        <w:t>4.3.1 Interface Identification and Diagrams</w:t>
       </w:r>
       <w:bookmarkEnd w:id="15"/>
     </w:p>
@@ -4498,6 +4606,11 @@
         <w:docPartUnique/>
       </w:docPartObj>
     </w:sdtPr>
+    <w:sdtEndPr>
+      <w:rPr>
+        <w:rStyle w:val="PageNumber"/>
+      </w:rPr>
+    </w:sdtEndPr>
     <w:sdtContent>
       <w:p>
         <w:pPr>
@@ -4550,6 +4663,11 @@
         <w:docPartUnique/>
       </w:docPartObj>
     </w:sdtPr>
+    <w:sdtEndPr>
+      <w:rPr>
+        <w:rStyle w:val="PageNumber"/>
+      </w:rPr>
+    </w:sdtEndPr>
     <w:sdtContent>
       <w:p>
         <w:pPr>
@@ -6083,7 +6201,7 @@
   <w:style w:type="paragraph" w:default="1" w:styleId="Normal">
     <w:name w:val="Normal"/>
     <w:qFormat/>
-    <w:rsid w:val="00814B01"/>
+    <w:rsid w:val="003548ED"/>
     <w:rPr>
       <w:rFonts w:ascii="Times New Roman" w:eastAsia="Times New Roman" w:hAnsi="Times New Roman" w:cs="Times New Roman"/>
     </w:rPr>
@@ -6830,7 +6948,7 @@
 </file>
 
 <file path=customXml/itemProps1.xml><?xml version="1.0" encoding="utf-8"?>
-<ds:datastoreItem xmlns:ds="http://schemas.openxmlformats.org/officeDocument/2006/customXml" ds:itemID="{E8F576D4-D5C0-FC47-88AD-B20EC1047EA2}">
+<ds:datastoreItem xmlns:ds="http://schemas.openxmlformats.org/officeDocument/2006/customXml" ds:itemID="{D1DD0FDF-E319-9D44-91ED-BA1780C495CF}">
   <ds:schemaRefs>
     <ds:schemaRef ds:uri="http://schemas.openxmlformats.org/officeDocument/2006/bibliography"/>
   </ds:schemaRefs>

</xml_diff>

<commit_message>
Some updates to part 5
</commit_message>
<xml_diff>
--- a/CMSC447-05-FA2018-G03-SSDD-01A.docx
+++ b/CMSC447-05-FA2018-G03-SSDD-01A.docx
@@ -1,6 +1,6 @@
 
 <file path=word/document.xml><?xml version="1.0" encoding="utf-8"?>
-<w:document xmlns:wpc="http://schemas.microsoft.com/office/word/2010/wordprocessingCanvas" xmlns:cx="http://schemas.microsoft.com/office/drawing/2014/chartex" xmlns:cx1="http://schemas.microsoft.com/office/drawing/2015/9/8/chartex" xmlns:cx2="http://schemas.microsoft.com/office/drawing/2015/10/21/chartex" xmlns:cx3="http://schemas.microsoft.com/office/drawing/2016/5/9/chartex" xmlns:cx4="http://schemas.microsoft.com/office/drawing/2016/5/10/chartex" xmlns:cx5="http://schemas.microsoft.com/office/drawing/2016/5/11/chartex" xmlns:cx6="http://schemas.microsoft.com/office/drawing/2016/5/12/chartex" xmlns:cx7="http://schemas.microsoft.com/office/drawing/2016/5/13/chartex" xmlns:cx8="http://schemas.microsoft.com/office/drawing/2016/5/14/chartex" xmlns:mc="http://schemas.openxmlformats.org/markup-compatibility/2006" xmlns:aink="http://schemas.microsoft.com/office/drawing/2016/ink" xmlns:am3d="http://schemas.microsoft.com/office/drawing/2017/model3d" xmlns:o="urn:schemas-microsoft-com:office:office" xmlns:r="http://schemas.openxmlformats.org/officeDocument/2006/relationships" xmlns:m="http://schemas.openxmlformats.org/officeDocument/2006/math" xmlns:v="urn:schemas-microsoft-com:vml" xmlns:wp14="http://schemas.microsoft.com/office/word/2010/wordprocessingDrawing" xmlns:wp="http://schemas.openxmlformats.org/drawingml/2006/wordprocessingDrawing" xmlns:w10="urn:schemas-microsoft-com:office:word" xmlns:w="http://schemas.openxmlformats.org/wordprocessingml/2006/main" xmlns:w14="http://schemas.microsoft.com/office/word/2010/wordml" xmlns:w15="http://schemas.microsoft.com/office/word/2012/wordml" xmlns:w16cid="http://schemas.microsoft.com/office/word/2016/wordml/cid" xmlns:w16se="http://schemas.microsoft.com/office/word/2015/wordml/symex" xmlns:wpg="http://schemas.microsoft.com/office/word/2010/wordprocessingGroup" xmlns:wpi="http://schemas.microsoft.com/office/word/2010/wordprocessingInk" xmlns:wne="http://schemas.microsoft.com/office/word/2006/wordml" xmlns:wps="http://schemas.microsoft.com/office/word/2010/wordprocessingShape" mc:Ignorable="w14 w15 w16se w16cid wp14">
+<w:document xmlns:wpc="http://schemas.microsoft.com/office/word/2010/wordprocessingCanvas" xmlns:mo="http://schemas.microsoft.com/office/mac/office/2008/main" xmlns:mc="http://schemas.openxmlformats.org/markup-compatibility/2006" xmlns:mv="urn:schemas-microsoft-com:mac:vml" xmlns:o="urn:schemas-microsoft-com:office:office" xmlns:r="http://schemas.openxmlformats.org/officeDocument/2006/relationships" xmlns:m="http://schemas.openxmlformats.org/officeDocument/2006/math" xmlns:v="urn:schemas-microsoft-com:vml" xmlns:wp14="http://schemas.microsoft.com/office/word/2010/wordprocessingDrawing" xmlns:wp="http://schemas.openxmlformats.org/drawingml/2006/wordprocessingDrawing" xmlns:w10="urn:schemas-microsoft-com:office:word" xmlns:w="http://schemas.openxmlformats.org/wordprocessingml/2006/main" xmlns:w14="http://schemas.microsoft.com/office/word/2010/wordml" xmlns:w15="http://schemas.microsoft.com/office/word/2012/wordml" xmlns:wpg="http://schemas.microsoft.com/office/word/2010/wordprocessingGroup" xmlns:wpi="http://schemas.microsoft.com/office/word/2010/wordprocessingInk" xmlns:wne="http://schemas.microsoft.com/office/word/2006/wordml" xmlns:wps="http://schemas.microsoft.com/office/word/2010/wordprocessingShape" mc:Ignorable="w14 w15 wp14">
   <w:body>
     <w:p>
       <w:pPr>
@@ -544,7 +544,6 @@
           <w:sz w:val="48"/>
           <w:szCs w:val="48"/>
         </w:rPr>
-        <w:lastRenderedPageBreak/>
         <w:t>Revision History</w:t>
       </w:r>
     </w:p>
@@ -852,6 +851,7 @@
       <w:sdtPr>
         <w:rPr>
           <w:rFonts w:ascii="Times New Roman" w:eastAsiaTheme="minorEastAsia" w:hAnsi="Times New Roman" w:cs="Times New Roman"/>
+          <w:b w:val="0"/>
           <w:bCs w:val="0"/>
           <w:color w:val="auto"/>
           <w:sz w:val="24"/>
@@ -3109,8 +3109,6 @@
           <w:szCs w:val="48"/>
         </w:rPr>
       </w:pPr>
-      <w:bookmarkStart w:id="1" w:name="_GoBack"/>
-      <w:bookmarkEnd w:id="1"/>
     </w:p>
     <w:p>
       <w:pPr>
@@ -3191,7 +3189,7 @@
           <w:szCs w:val="48"/>
         </w:rPr>
       </w:pPr>
-      <w:bookmarkStart w:id="2" w:name="_Toc530431137"/>
+      <w:bookmarkStart w:id="1" w:name="_Toc530431137"/>
       <w:r>
         <w:rPr>
           <w:b/>
@@ -3203,7 +3201,7 @@
         <w:lastRenderedPageBreak/>
         <w:t>1 Scope</w:t>
       </w:r>
-      <w:bookmarkEnd w:id="2"/>
+      <w:bookmarkEnd w:id="1"/>
     </w:p>
     <w:p>
       <w:pPr>
@@ -3266,7 +3264,7 @@
           <w:szCs w:val="36"/>
         </w:rPr>
       </w:pPr>
-      <w:bookmarkStart w:id="3" w:name="_Toc530431138"/>
+      <w:bookmarkStart w:id="2" w:name="_Toc530431138"/>
       <w:r>
         <w:rPr>
           <w:b/>
@@ -3276,7 +3274,7 @@
         </w:rPr>
         <w:t>1.1 Identification</w:t>
       </w:r>
-      <w:bookmarkEnd w:id="3"/>
+      <w:bookmarkEnd w:id="2"/>
     </w:p>
     <w:p>
       <w:pPr>
@@ -3338,7 +3336,7 @@
           <w:szCs w:val="27"/>
         </w:rPr>
       </w:pPr>
-      <w:bookmarkStart w:id="4" w:name="_Toc530431139"/>
+      <w:bookmarkStart w:id="3" w:name="_Toc530431139"/>
       <w:r>
         <w:rPr>
           <w:b/>
@@ -3348,15 +3346,36 @@
         </w:rPr>
         <w:t>1.2 System Overview</w:t>
       </w:r>
+      <w:bookmarkEnd w:id="3"/>
+    </w:p>
+    <w:p>
+      <w:pPr>
+        <w:pStyle w:val="Heading3"/>
+      </w:pPr>
+      <w:bookmarkStart w:id="4" w:name="_Toc530431140"/>
+      <w:r>
+        <w:t>1.2.1 Purpose</w:t>
+      </w:r>
       <w:bookmarkEnd w:id="4"/>
     </w:p>
     <w:p>
       <w:pPr>
+        <w:jc w:val="both"/>
+      </w:pPr>
+      <w:r>
+        <w:t xml:space="preserve">The purpose of the VT2 system is to improve the existing basic UMBC virtual campus tour applications by importing the UMBC campus map and building information into the Unity game engine, enabling users to explore the campus freely in 3D. Additionally, the system offers other useful features, such the ability to highlight valid parking locations on campus based on user status. </w:t>
+      </w:r>
+      <w:r>
+        <w:t xml:space="preserve">The intended users of the system are prospective students seeking to familiarize themselves with the campus environment and current students, faculty, and visitors trying to find their classes or event venues and seeking the best place to park. </w:t>
+      </w:r>
+    </w:p>
+    <w:p>
+      <w:pPr>
         <w:pStyle w:val="Heading3"/>
       </w:pPr>
-      <w:bookmarkStart w:id="5" w:name="_Toc530431140"/>
-      <w:r>
-        <w:t>1.2.1 Purpose</w:t>
+      <w:bookmarkStart w:id="5" w:name="_Toc530431141"/>
+      <w:r>
+        <w:t>1.2.2. Development History</w:t>
       </w:r>
       <w:bookmarkEnd w:id="5"/>
     </w:p>
@@ -3365,66 +3384,45 @@
         <w:jc w:val="both"/>
       </w:pPr>
       <w:r>
-        <w:t xml:space="preserve">The purpose of the VT2 system is to improve the existing basic UMBC virtual campus tour applications by importing the UMBC campus map and building information into the Unity game engine, enabling users to explore the campus freely in 3D. Additionally, the system offers other useful features, such the ability to highlight valid parking locations on campus based on user status. </w:t>
-      </w:r>
-      <w:r>
-        <w:t xml:space="preserve">The intended users of the system are prospective students seeking to familiarize themselves with the campus environment and current students, faculty, and visitors trying to find their classes or event venues and seeking the best place to park. </w:t>
+        <w:t>Development of the system began in September 2018, with a prototype of version 1.0 of the system scheduled for completion in early December 2018.</w:t>
+      </w:r>
+      <w:r>
+        <w:t xml:space="preserve"> The project is sponsored by the UMBC Department of Computer Science and Electrical Engineering</w:t>
+      </w:r>
+      <w:r>
+        <w:t>, and the development team consists of senior computer science majors at UMBC. If successful, the project will be</w:t>
+      </w:r>
+      <w:r>
+        <w:t xml:space="preserve"> acquired by </w:t>
+      </w:r>
+      <w:r>
+        <w:t>UMBC and incorporated into</w:t>
+      </w:r>
+      <w:r>
+        <w:t xml:space="preserve"> university</w:t>
+      </w:r>
+      <w:r>
+        <w:t>’s website</w:t>
+      </w:r>
+      <w:r>
+        <w:t xml:space="preserve"> </w:t>
+      </w:r>
+      <w:r>
+        <w:t>in the future</w:t>
+      </w:r>
+      <w:r>
+        <w:t xml:space="preserve">. </w:t>
       </w:r>
     </w:p>
     <w:p>
       <w:pPr>
         <w:pStyle w:val="Heading3"/>
       </w:pPr>
-      <w:bookmarkStart w:id="6" w:name="_Toc530431141"/>
-      <w:r>
-        <w:t>1.2.2. Development History</w:t>
+      <w:bookmarkStart w:id="6" w:name="_Toc530431142"/>
+      <w:r>
+        <w:t>1.2.3 Deployment Locations</w:t>
       </w:r>
       <w:bookmarkEnd w:id="6"/>
-    </w:p>
-    <w:p>
-      <w:pPr>
-        <w:jc w:val="both"/>
-      </w:pPr>
-      <w:r>
-        <w:t>Development of the system began in September 2018, with a prototype of version 1.0 of the system scheduled for completion in early December 2018.</w:t>
-      </w:r>
-      <w:r>
-        <w:t xml:space="preserve"> The project is sponsored by the UMBC Department of Computer Science and Electrical Engineering</w:t>
-      </w:r>
-      <w:r>
-        <w:t>, and the development team consists of senior computer science majors at UMBC. If successful, the project will be</w:t>
-      </w:r>
-      <w:r>
-        <w:t xml:space="preserve"> acquired by </w:t>
-      </w:r>
-      <w:r>
-        <w:t>UMBC and incorporated into</w:t>
-      </w:r>
-      <w:r>
-        <w:t xml:space="preserve"> university</w:t>
-      </w:r>
-      <w:r>
-        <w:t>’s website</w:t>
-      </w:r>
-      <w:r>
-        <w:t xml:space="preserve"> </w:t>
-      </w:r>
-      <w:r>
-        <w:t>in the future</w:t>
-      </w:r>
-      <w:r>
-        <w:t xml:space="preserve">. </w:t>
-      </w:r>
-    </w:p>
-    <w:p>
-      <w:pPr>
-        <w:pStyle w:val="Heading3"/>
-      </w:pPr>
-      <w:bookmarkStart w:id="7" w:name="_Toc530431142"/>
-      <w:r>
-        <w:t>1.2.3 Deployment Locations</w:t>
-      </w:r>
-      <w:bookmarkEnd w:id="7"/>
     </w:p>
     <w:p>
       <w:pPr>
@@ -3460,7 +3458,7 @@
           <w:szCs w:val="36"/>
         </w:rPr>
       </w:pPr>
-      <w:bookmarkStart w:id="8" w:name="_Toc530431143"/>
+      <w:bookmarkStart w:id="7" w:name="_Toc530431143"/>
       <w:r>
         <w:rPr>
           <w:b/>
@@ -3470,7 +3468,7 @@
         </w:rPr>
         <w:t>1.3 Document Overview</w:t>
       </w:r>
-      <w:bookmarkEnd w:id="8"/>
+      <w:bookmarkEnd w:id="7"/>
     </w:p>
     <w:p>
       <w:pPr>
@@ -3485,6 +3483,7 @@
         <w:jc w:val="both"/>
       </w:pPr>
       <w:r>
+        <w:lastRenderedPageBreak/>
         <w:t xml:space="preserve">This document is organized as follows: Section 1 identifies the scope of this document and lists the definitions, abbreviations, acronyms, and references used therein. Section 2 provides an overview of the system and a brief description of its architecture. </w:t>
       </w:r>
     </w:p>
@@ -3502,7 +3501,7 @@
           <w:szCs w:val="48"/>
         </w:rPr>
       </w:pPr>
-      <w:bookmarkStart w:id="9" w:name="_Toc530431144"/>
+      <w:bookmarkStart w:id="8" w:name="_Toc530431144"/>
       <w:r>
         <w:rPr>
           <w:b/>
@@ -3511,10 +3510,9 @@
           <w:sz w:val="48"/>
           <w:szCs w:val="48"/>
         </w:rPr>
-        <w:lastRenderedPageBreak/>
         <w:t>2 Referenced Documents</w:t>
       </w:r>
-      <w:bookmarkEnd w:id="9"/>
+      <w:bookmarkEnd w:id="8"/>
     </w:p>
     <w:p>
       <w:pPr>
@@ -3572,7 +3570,15 @@
         <w:tab/>
       </w:r>
       <w:r>
-        <w:t>https://github.com/noahj1/UMBC-VT-2.0</w:t>
+        <w:t>https://</w:t>
+      </w:r>
+      <w:proofErr w:type="spellStart"/>
+      <w:r>
+        <w:t>github.com</w:t>
+      </w:r>
+      <w:proofErr w:type="spellEnd"/>
+      <w:r>
+        <w:t>/noahj1/UMBC-VT-2.0</w:t>
       </w:r>
     </w:p>
     <w:p>
@@ -3583,7 +3589,15 @@
         <w:jc w:val="both"/>
       </w:pPr>
       <w:r>
-        <w:t>IEEE Std 830-1998</w:t>
+        <w:t xml:space="preserve">IEEE </w:t>
+      </w:r>
+      <w:proofErr w:type="spellStart"/>
+      <w:r>
+        <w:t>Std</w:t>
+      </w:r>
+      <w:proofErr w:type="spellEnd"/>
+      <w:r>
+        <w:t xml:space="preserve"> 830-1998</w:t>
       </w:r>
       <w:r>
         <w:tab/>
@@ -3640,7 +3654,15 @@
         <w:tab/>
       </w:r>
       <w:r>
-        <w:t>https://styleguide.umbc.edu/</w:t>
+        <w:t>https://</w:t>
+      </w:r>
+      <w:proofErr w:type="spellStart"/>
+      <w:r>
+        <w:t>styleguide.umbc.edu</w:t>
+      </w:r>
+      <w:proofErr w:type="spellEnd"/>
+      <w:r>
+        <w:t>/</w:t>
       </w:r>
     </w:p>
     <w:p>
@@ -3665,8 +3687,13 @@
         <w:tab/>
       </w:r>
       <w:r>
-        <w:t>https://docs.unity3d.com/Manual/index.html</w:t>
-      </w:r>
+        <w:t>https://docs.unity3d.com/Manual/</w:t>
+      </w:r>
+      <w:proofErr w:type="spellStart"/>
+      <w:r>
+        <w:t>index.html</w:t>
+      </w:r>
+      <w:proofErr w:type="spellEnd"/>
     </w:p>
     <w:p>
       <w:pPr>
@@ -3674,9 +3701,11 @@
         <w:contextualSpacing/>
         <w:jc w:val="both"/>
       </w:pPr>
+      <w:proofErr w:type="spellStart"/>
       <w:r>
         <w:t>WebGL</w:t>
       </w:r>
+      <w:proofErr w:type="spellEnd"/>
       <w:r>
         <w:t xml:space="preserve"> Manual</w:t>
       </w:r>
@@ -3702,8 +3731,13 @@
         <w:tab/>
       </w:r>
       <w:r>
-        <w:t>https://docs.unity3d.com/Manual/webgl.html</w:t>
-      </w:r>
+        <w:t>https://docs.unity3d.com/Manual/</w:t>
+      </w:r>
+      <w:proofErr w:type="spellStart"/>
+      <w:r>
+        <w:t>webgl.html</w:t>
+      </w:r>
+      <w:proofErr w:type="spellEnd"/>
     </w:p>
     <w:p>
       <w:pPr>
@@ -3734,7 +3768,7 @@
           <w:szCs w:val="48"/>
         </w:rPr>
       </w:pPr>
-      <w:bookmarkStart w:id="10" w:name="_Toc530431145"/>
+      <w:bookmarkStart w:id="9" w:name="_Toc530431145"/>
       <w:r>
         <w:rPr>
           <w:b/>
@@ -3755,7 +3789,7 @@
         </w:rPr>
         <w:t>System-Wide Design Decisions</w:t>
       </w:r>
-      <w:bookmarkEnd w:id="10"/>
+      <w:bookmarkEnd w:id="9"/>
     </w:p>
     <w:p/>
     <w:p>
@@ -3783,7 +3817,7 @@
           <w:szCs w:val="27"/>
         </w:rPr>
       </w:pPr>
-      <w:bookmarkStart w:id="11" w:name="_Toc530431146"/>
+      <w:bookmarkStart w:id="10" w:name="_Toc530431146"/>
       <w:r>
         <w:rPr>
           <w:b/>
@@ -3829,7 +3863,7 @@
         </w:rPr>
         <w:t>Selection</w:t>
       </w:r>
-      <w:bookmarkEnd w:id="11"/>
+      <w:bookmarkEnd w:id="10"/>
     </w:p>
     <w:p/>
     <w:p>
@@ -3876,7 +3910,15 @@
         <w:t>. The system’s current developers are familiar with it, and future developers working on the project will be more likely to have experience with Unity than with a less well-known engine.</w:t>
       </w:r>
       <w:r>
-        <w:t xml:space="preserve"> Second, Unity provides strong support for browser-based access, as will be dicussed further below.</w:t>
+        <w:t xml:space="preserve"> Second, Unity provides strong support for browser-based access, as will be </w:t>
+      </w:r>
+      <w:proofErr w:type="spellStart"/>
+      <w:r>
+        <w:t>dicussed</w:t>
+      </w:r>
+      <w:proofErr w:type="spellEnd"/>
+      <w:r>
+        <w:t xml:space="preserve"> further below.</w:t>
       </w:r>
       <w:r>
         <w:t xml:space="preserve"> Finally, Unity offers free licenses for students and academic institutions.</w:t>
@@ -3903,7 +3945,7 @@
           <w:szCs w:val="27"/>
         </w:rPr>
       </w:pPr>
-      <w:bookmarkStart w:id="12" w:name="_Toc530431147"/>
+      <w:bookmarkStart w:id="11" w:name="_Toc530431147"/>
       <w:r>
         <w:rPr>
           <w:b/>
@@ -3922,7 +3964,7 @@
         </w:rPr>
         <w:t>User Access Mode Selection</w:t>
       </w:r>
-      <w:bookmarkEnd w:id="12"/>
+      <w:bookmarkEnd w:id="11"/>
     </w:p>
     <w:p/>
     <w:p>
@@ -3936,20 +3978,36 @@
         <w:t xml:space="preserve">order to satisfy requirements for flexibility, availability, and maintainability, the design employs a browser-based client-server architecture. </w:t>
       </w:r>
       <w:r>
-        <w:t>The code for the customized Unity engine will be stored on a web server that users access over the internet through a web browser. The server will take advantage of the WebGL framework to enable rendering of the Unity engine’s 3D graphics within the client’s web browser. This process is explained in greater detail in section 4.</w:t>
-      </w:r>
-    </w:p>
-    <w:p>
-      <w:pPr>
-        <w:jc w:val="both"/>
-      </w:pPr>
-    </w:p>
-    <w:p>
-      <w:pPr>
-        <w:jc w:val="both"/>
-      </w:pPr>
-      <w:r>
-        <w:t xml:space="preserve">The alternative to a browser-based clienter server architecture would be to make the customized </w:t>
+        <w:t xml:space="preserve">The code for the customized Unity engine will be stored on a web server that users access over the internet through a web browser. The server will take advantage of the </w:t>
+      </w:r>
+      <w:proofErr w:type="spellStart"/>
+      <w:r>
+        <w:t>WebGL</w:t>
+      </w:r>
+      <w:proofErr w:type="spellEnd"/>
+      <w:r>
+        <w:t xml:space="preserve"> framework to enable rendering of the Unity engine’s 3D graphics within the client’s web browser. This process is explained in greater detail in section 4.</w:t>
+      </w:r>
+    </w:p>
+    <w:p>
+      <w:pPr>
+        <w:jc w:val="both"/>
+      </w:pPr>
+    </w:p>
+    <w:p>
+      <w:pPr>
+        <w:jc w:val="both"/>
+      </w:pPr>
+      <w:r>
+        <w:t xml:space="preserve">The alternative to a browser-based </w:t>
+      </w:r>
+      <w:proofErr w:type="spellStart"/>
+      <w:r>
+        <w:t>clienter</w:t>
+      </w:r>
+      <w:proofErr w:type="spellEnd"/>
+      <w:r>
+        <w:t xml:space="preserve"> server architecture would be to make the customized </w:t>
       </w:r>
       <w:r>
         <w:t>Unity world</w:t>
@@ -3961,11 +4019,7 @@
         <w:t>. Users would first have to download a copy of the Unity engine, then import the customized world. While this approach would make the system available offline and avoid potential network bandwidth and congestion issues, it would have</w:t>
       </w:r>
       <w:r>
-        <w:t xml:space="preserve"> a </w:t>
-      </w:r>
-      <w:r>
-        <w:lastRenderedPageBreak/>
-        <w:t>number of serious disadvantages. For example, users who otherwise would likely have no reason to download and install the Unity engine (a 9 Gigabyte) would have to do so just to run the software and would have to worry about updating it to the latest version. Additionally, users would have to download a new version of the VT2 software every time the design team makes an update to it. For these reasons, the browser-based client-server architecture is the best option to meet project requirements.</w:t>
+        <w:t xml:space="preserve"> a number of serious disadvantages. For example, users who otherwise would likely have no reason to download and install the Unity engine (a 9 Gigabyte) would have to do so just to run the software and would have to worry about updating it to the latest version. Additionally, users would have to download a new version of the VT2 software every time the design team makes an update to it. For these reasons, the browser-based client-server architecture is the best option to meet project requirements.</w:t>
       </w:r>
     </w:p>
     <w:p/>
@@ -3982,7 +4036,7 @@
           <w:szCs w:val="36"/>
         </w:rPr>
       </w:pPr>
-      <w:bookmarkStart w:id="13" w:name="_Toc530431148"/>
+      <w:bookmarkStart w:id="12" w:name="_Toc530431148"/>
       <w:r>
         <w:rPr>
           <w:b/>
@@ -3992,7 +4046,7 @@
         </w:rPr>
         <w:t>3.3 User Characteristics</w:t>
       </w:r>
-      <w:bookmarkEnd w:id="13"/>
+      <w:bookmarkEnd w:id="12"/>
     </w:p>
     <w:p>
       <w:pPr>
@@ -4034,7 +4088,7 @@
           <w:szCs w:val="36"/>
         </w:rPr>
       </w:pPr>
-      <w:bookmarkStart w:id="14" w:name="_Toc530431149"/>
+      <w:bookmarkStart w:id="13" w:name="_Toc530431149"/>
       <w:r>
         <w:rPr>
           <w:b/>
@@ -4044,103 +4098,148 @@
         </w:rPr>
         <w:t>3.4 Constraints</w:t>
       </w:r>
+      <w:bookmarkEnd w:id="13"/>
+    </w:p>
+    <w:p>
+      <w:pPr>
+        <w:jc w:val="both"/>
+      </w:pPr>
+    </w:p>
+    <w:p>
+      <w:pPr>
+        <w:jc w:val="both"/>
+      </w:pPr>
+      <w:r>
+        <w:t>According to the Unity manual (docs.unity3d.com/Manual/</w:t>
+      </w:r>
+      <w:proofErr w:type="spellStart"/>
+      <w:r>
+        <w:t>webgl-browsercompatibility.html</w:t>
+      </w:r>
+      <w:proofErr w:type="spellEnd"/>
+      <w:r>
+        <w:t>), the</w:t>
+      </w:r>
+      <w:r>
+        <w:t xml:space="preserve"> </w:t>
+      </w:r>
+      <w:proofErr w:type="spellStart"/>
+      <w:r>
+        <w:t>WebGL</w:t>
+      </w:r>
+      <w:proofErr w:type="spellEnd"/>
+      <w:r>
+        <w:t xml:space="preserve"> framework that allows the Unity engine to be run within a web browser is not currently supported on mobile devices</w:t>
+      </w:r>
+      <w:r>
+        <w:t xml:space="preserve"> because most mobile devices are not powerful enough and lack sufficient memory to adequately support Unity </w:t>
+      </w:r>
+      <w:proofErr w:type="spellStart"/>
+      <w:r>
+        <w:t>WebGL</w:t>
+      </w:r>
+      <w:proofErr w:type="spellEnd"/>
+      <w:r>
+        <w:t xml:space="preserve"> content. The content may work on high-end devices, but by default, Unity </w:t>
+      </w:r>
+      <w:proofErr w:type="spellStart"/>
+      <w:r>
+        <w:t>WebGL</w:t>
+      </w:r>
+      <w:proofErr w:type="spellEnd"/>
+      <w:r>
+        <w:t xml:space="preserve"> displays a warning message when a user tries to load content on a mobile device. Therefore, version 1.0 of the VT2 system will not support mobile devices, and users should </w:t>
+      </w:r>
+      <w:proofErr w:type="spellStart"/>
+      <w:r>
+        <w:t>acess</w:t>
+      </w:r>
+      <w:proofErr w:type="spellEnd"/>
+      <w:r>
+        <w:t xml:space="preserve"> the system via desktop or laptop computers instead. Future versions of the system will provide support for mobile computing using a different framework. Additionally</w:t>
+      </w:r>
+      <w:r>
+        <w:t xml:space="preserve">, </w:t>
+      </w:r>
+      <w:r>
+        <w:t>users must access the system through a</w:t>
+      </w:r>
+      <w:r>
+        <w:t xml:space="preserve"> compatible browser as described in the Unity </w:t>
+      </w:r>
+      <w:proofErr w:type="spellStart"/>
+      <w:r>
+        <w:t>WebGL</w:t>
+      </w:r>
+      <w:proofErr w:type="spellEnd"/>
+      <w:r>
+        <w:t xml:space="preserve"> </w:t>
+      </w:r>
+      <w:r>
+        <w:t xml:space="preserve">manual. </w:t>
+      </w:r>
+      <w:r>
+        <w:t xml:space="preserve">Most modern browsers (Firefox, Chrome, Safari, Microsoft Edge) are supported. </w:t>
+      </w:r>
+    </w:p>
+    <w:p>
+      <w:pPr>
+        <w:jc w:val="both"/>
+      </w:pPr>
+    </w:p>
+    <w:p>
+      <w:pPr>
+        <w:jc w:val="both"/>
+      </w:pPr>
+      <w:r>
+        <w:t xml:space="preserve">The system relies on UMBC’s </w:t>
+      </w:r>
+      <w:r>
+        <w:t>Imaging Research Center (IRC)</w:t>
+      </w:r>
+      <w:r>
+        <w:t xml:space="preserve"> to provide the object files necessary for creating three-dimensional renderings of the campus buildings. As of late </w:t>
+      </w:r>
+      <w:r>
+        <w:t>November</w:t>
+      </w:r>
+      <w:r>
+        <w:t xml:space="preserve"> 2018, the IRC did not have renderings and textures for some of the buildings. As a result, version 1.0 of the </w:t>
+      </w:r>
+      <w:r>
+        <w:t xml:space="preserve">VT2 system will </w:t>
+      </w:r>
+      <w:r>
+        <w:t xml:space="preserve">only contain a subset of the 43 buildings that comprise the UMBC main campus. </w:t>
+      </w:r>
+    </w:p>
+    <w:p>
+      <w:pPr>
+        <w:jc w:val="both"/>
+      </w:pPr>
+    </w:p>
+    <w:p>
+      <w:pPr>
+        <w:jc w:val="both"/>
+      </w:pPr>
+      <w:r>
+        <w:t>Finally, version 1.0 of the software will not provide the user with directions to or from parking lots or buildings. It is intended that the system will provide this capability in a future release.</w:t>
+      </w:r>
+    </w:p>
+    <w:p>
+      <w:pPr>
+        <w:pStyle w:val="Heading2"/>
+      </w:pPr>
+      <w:bookmarkStart w:id="14" w:name="_Toc530431150"/>
+      <w:r>
+        <w:t>3.5 Assumptions and Dependencies</w:t>
+      </w:r>
       <w:bookmarkEnd w:id="14"/>
     </w:p>
     <w:p>
       <w:pPr>
         <w:jc w:val="both"/>
       </w:pPr>
-    </w:p>
-    <w:p>
-      <w:pPr>
-        <w:jc w:val="both"/>
-      </w:pPr>
-      <w:r>
-        <w:t>According to the Unity manual (docs.unity3d.com/Manual/webgl-browsercompatibility.html), the</w:t>
-      </w:r>
-      <w:r>
-        <w:t xml:space="preserve"> </w:t>
-      </w:r>
-      <w:r>
-        <w:t>WebGL framework that allows the Unity engine to be run within a web browser is not currently supported on mobile devices</w:t>
-      </w:r>
-      <w:r>
-        <w:t xml:space="preserve"> because most mobile devices are not powerful enough and lack sufficient memory to adequately support Unity WebGL content. The content may work on high-end devices, but by default, Unity WebGL displays a warning message when a user tries to load content on a mobile device. Therefore, version 1.0 of the VT2 system will not support mobile devices, and users should acess the system via desktop or laptop computers instead. Future versions of the system will provide support for mobile computing using a different framework. Additionally</w:t>
-      </w:r>
-      <w:r>
-        <w:t xml:space="preserve">, </w:t>
-      </w:r>
-      <w:r>
-        <w:t>users must access the system through a</w:t>
-      </w:r>
-      <w:r>
-        <w:t xml:space="preserve"> compatible browser as described in the Unity WebGL </w:t>
-      </w:r>
-      <w:r>
-        <w:t xml:space="preserve">manual. </w:t>
-      </w:r>
-      <w:r>
-        <w:t xml:space="preserve">Most modern browsers (Firefox, Chrome, Safari, Microsoft Edge) are supported. </w:t>
-      </w:r>
-    </w:p>
-    <w:p>
-      <w:pPr>
-        <w:jc w:val="both"/>
-      </w:pPr>
-    </w:p>
-    <w:p>
-      <w:pPr>
-        <w:jc w:val="both"/>
-      </w:pPr>
-      <w:r>
-        <w:t xml:space="preserve">The system relies on UMBC’s </w:t>
-      </w:r>
-      <w:r>
-        <w:t>Imaging Research Center (IRC)</w:t>
-      </w:r>
-      <w:r>
-        <w:t xml:space="preserve"> to provide the object files necessary for creating three-dimensional renderings of the campus buildings. As of late </w:t>
-      </w:r>
-      <w:r>
-        <w:t>November</w:t>
-      </w:r>
-      <w:r>
-        <w:t xml:space="preserve"> 2018, the IRC did not have renderings and textures for some of the buildings. As a result, version 1.0 of the </w:t>
-      </w:r>
-      <w:r>
-        <w:t xml:space="preserve">VT2 system will </w:t>
-      </w:r>
-      <w:r>
-        <w:t xml:space="preserve">only contain a subset of the 43 buildings that comprise the UMBC main campus. </w:t>
-      </w:r>
-    </w:p>
-    <w:p>
-      <w:pPr>
-        <w:jc w:val="both"/>
-      </w:pPr>
-    </w:p>
-    <w:p>
-      <w:pPr>
-        <w:jc w:val="both"/>
-      </w:pPr>
-      <w:r>
-        <w:t>Finally, version 1.0 of the software will not provide the user with directions to or from parking lots or buildings. It is intended that the system will provide this capability in a future release.</w:t>
-      </w:r>
-    </w:p>
-    <w:p>
-      <w:pPr>
-        <w:pStyle w:val="Heading2"/>
-      </w:pPr>
-      <w:bookmarkStart w:id="15" w:name="_Toc530431150"/>
-      <w:r>
-        <w:t>3.5 Assumptions and Dependencies</w:t>
-      </w:r>
-      <w:bookmarkEnd w:id="15"/>
-    </w:p>
-    <w:p>
-      <w:pPr>
-        <w:jc w:val="both"/>
-      </w:pPr>
       <w:r>
         <w:t xml:space="preserve">It is assumed that the CSCIs </w:t>
       </w:r>
@@ -4160,20 +4259,32 @@
         <w:t>design</w:t>
       </w:r>
       <w:r>
-        <w:t xml:space="preserve"> team has successfully implemented these CSCIs, the team may proceed with implementation of “reach goals” such as direction-finding algorithms and mobile support upon agreement with the customer.</w:t>
-      </w:r>
-    </w:p>
-    <w:p>
-      <w:pPr>
-        <w:jc w:val="both"/>
-      </w:pPr>
-    </w:p>
-    <w:p>
-      <w:pPr>
-        <w:jc w:val="both"/>
-      </w:pPr>
-      <w:r>
-        <w:t>The VT2 system will also contain links to the main UMBC website (www.umbc.com). If the UMBC website were to become unavailable, some features of the software would cease to work, but the system’s core functionality would be unaffected.</w:t>
+        <w:t xml:space="preserve"> team has successfully implemented these CSCIs, </w:t>
+      </w:r>
+      <w:r>
+        <w:lastRenderedPageBreak/>
+        <w:t>the team may proceed with implementation of “reach goals” such as direction-finding algorithms and mobile support upon agreement with the customer.</w:t>
+      </w:r>
+    </w:p>
+    <w:p>
+      <w:pPr>
+        <w:jc w:val="both"/>
+      </w:pPr>
+    </w:p>
+    <w:p>
+      <w:pPr>
+        <w:jc w:val="both"/>
+      </w:pPr>
+      <w:r>
+        <w:t>The VT2 system will also contain links to the main UMBC website (</w:t>
+      </w:r>
+      <w:proofErr w:type="spellStart"/>
+      <w:r>
+        <w:t>www.umbc.com</w:t>
+      </w:r>
+      <w:proofErr w:type="spellEnd"/>
+      <w:r>
+        <w:t>). If the UMBC website were to become unavailable, some features of the software would cease to work, but the system’s core functionality would be unaffected.</w:t>
       </w:r>
     </w:p>
     <w:p>
@@ -4190,7 +4301,7 @@
           <w:szCs w:val="48"/>
         </w:rPr>
       </w:pPr>
-      <w:bookmarkStart w:id="16" w:name="_Toc530431151"/>
+      <w:bookmarkStart w:id="15" w:name="_Toc530431151"/>
       <w:r>
         <w:rPr>
           <w:b/>
@@ -4199,7 +4310,6 @@
           <w:sz w:val="48"/>
           <w:szCs w:val="48"/>
         </w:rPr>
-        <w:lastRenderedPageBreak/>
         <w:t xml:space="preserve">4 </w:t>
       </w:r>
       <w:r>
@@ -4212,18 +4322,18 @@
         </w:rPr>
         <w:t>System Architectural Design</w:t>
       </w:r>
+      <w:bookmarkEnd w:id="15"/>
+    </w:p>
+    <w:p>
+      <w:pPr>
+        <w:pStyle w:val="Heading2"/>
+        <w:jc w:val="both"/>
+      </w:pPr>
+      <w:bookmarkStart w:id="16" w:name="_Toc530431152"/>
+      <w:r>
+        <w:t>4.1 System Components</w:t>
+      </w:r>
       <w:bookmarkEnd w:id="16"/>
-    </w:p>
-    <w:p>
-      <w:pPr>
-        <w:pStyle w:val="Heading2"/>
-        <w:jc w:val="both"/>
-      </w:pPr>
-      <w:bookmarkStart w:id="17" w:name="_Toc530431152"/>
-      <w:r>
-        <w:t>4.1 System Components</w:t>
-      </w:r>
-      <w:bookmarkEnd w:id="17"/>
     </w:p>
     <w:p>
       <w:pPr>
@@ -4387,12 +4497,26 @@
         <w:rPr>
           <w:rFonts w:ascii="Times New Roman" w:eastAsia="Times New Roman" w:hAnsi="Times New Roman" w:cs="Times New Roman"/>
         </w:rPr>
-        <w:t xml:space="preserve">Provides a menu-based web interface for the VT2 system based on the WebGL framework. </w:t>
-      </w:r>
+        <w:t xml:space="preserve">Provides a menu-based web interface for the VT2 system based on the </w:t>
+      </w:r>
+      <w:proofErr w:type="spellStart"/>
       <w:r>
         <w:rPr>
           <w:rFonts w:ascii="Times New Roman" w:eastAsia="Times New Roman" w:hAnsi="Times New Roman" w:cs="Times New Roman"/>
         </w:rPr>
+        <w:t>WebGL</w:t>
+      </w:r>
+      <w:proofErr w:type="spellEnd"/>
+      <w:r>
+        <w:rPr>
+          <w:rFonts w:ascii="Times New Roman" w:eastAsia="Times New Roman" w:hAnsi="Times New Roman" w:cs="Times New Roman"/>
+        </w:rPr>
+        <w:t xml:space="preserve"> framework. </w:t>
+      </w:r>
+      <w:r>
+        <w:rPr>
+          <w:rFonts w:ascii="Times New Roman" w:eastAsia="Times New Roman" w:hAnsi="Times New Roman" w:cs="Times New Roman"/>
+        </w:rPr>
         <w:t>It manages the user’s interaction with the VUE CSCI.</w:t>
       </w:r>
     </w:p>
@@ -4430,11 +4554,11 @@
       <w:pPr>
         <w:pStyle w:val="Heading3"/>
       </w:pPr>
-      <w:bookmarkStart w:id="18" w:name="_Toc530431153"/>
+      <w:bookmarkStart w:id="17" w:name="_Toc530431153"/>
       <w:r>
         <w:t>4.1.1 Computer Resources</w:t>
       </w:r>
-      <w:bookmarkEnd w:id="18"/>
+      <w:bookmarkEnd w:id="17"/>
     </w:p>
     <w:p>
       <w:pPr>
@@ -4486,13 +4610,23 @@
         </w:rPr>
         <w:t xml:space="preserve">The VT2 system uses a </w:t>
       </w:r>
+      <w:proofErr w:type="spellStart"/>
       <w:r>
         <w:rPr>
           <w:bCs/>
           <w:sz w:val="27"/>
           <w:szCs w:val="27"/>
         </w:rPr>
-        <w:t xml:space="preserve">LiteSpeed </w:t>
+        <w:t>LiteSpeed</w:t>
+      </w:r>
+      <w:proofErr w:type="spellEnd"/>
+      <w:r>
+        <w:rPr>
+          <w:bCs/>
+          <w:sz w:val="27"/>
+          <w:szCs w:val="27"/>
+        </w:rPr>
+        <w:t xml:space="preserve"> </w:t>
       </w:r>
       <w:r>
         <w:rPr>
@@ -4597,6 +4731,7 @@
           <w:sz w:val="27"/>
           <w:szCs w:val="27"/>
         </w:rPr>
+        <w:lastRenderedPageBreak/>
         <w:t>Operating System (OS) Requirements</w:t>
       </w:r>
     </w:p>
@@ -4640,6 +4775,7 @@
           <w:szCs w:val="27"/>
         </w:rPr>
       </w:pPr>
+      <w:proofErr w:type="spellStart"/>
       <w:r>
         <w:rPr>
           <w:rFonts w:ascii="Times New Roman" w:hAnsi="Times New Roman" w:cs="Times New Roman"/>
@@ -4647,7 +4783,17 @@
           <w:sz w:val="27"/>
           <w:szCs w:val="27"/>
         </w:rPr>
-        <w:t>macOS 10.11+</w:t>
+        <w:t>macOS</w:t>
+      </w:r>
+      <w:proofErr w:type="spellEnd"/>
+      <w:r>
+        <w:rPr>
+          <w:rFonts w:ascii="Times New Roman" w:hAnsi="Times New Roman" w:cs="Times New Roman"/>
+          <w:bCs/>
+          <w:sz w:val="27"/>
+          <w:szCs w:val="27"/>
+        </w:rPr>
+        <w:t xml:space="preserve"> 10.11+</w:t>
       </w:r>
     </w:p>
     <w:p>
@@ -4747,7 +4893,27 @@
           <w:sz w:val="27"/>
           <w:szCs w:val="27"/>
         </w:rPr>
-        <w:t>Graphics card with DX10 (shader model 4.0) capabilities</w:t>
+        <w:t>Graphics card with DX10 (</w:t>
+      </w:r>
+      <w:proofErr w:type="spellStart"/>
+      <w:r>
+        <w:rPr>
+          <w:rFonts w:ascii="Times New Roman" w:hAnsi="Times New Roman" w:cs="Times New Roman"/>
+          <w:bCs/>
+          <w:sz w:val="27"/>
+          <w:szCs w:val="27"/>
+        </w:rPr>
+        <w:t>shader</w:t>
+      </w:r>
+      <w:proofErr w:type="spellEnd"/>
+      <w:r>
+        <w:rPr>
+          <w:rFonts w:ascii="Times New Roman" w:hAnsi="Times New Roman" w:cs="Times New Roman"/>
+          <w:bCs/>
+          <w:sz w:val="27"/>
+          <w:szCs w:val="27"/>
+        </w:rPr>
+        <w:t xml:space="preserve"> model 4.0) capabilities</w:t>
       </w:r>
     </w:p>
     <w:p>
@@ -4772,7 +4938,6 @@
           <w:sz w:val="27"/>
           <w:szCs w:val="27"/>
         </w:rPr>
-        <w:lastRenderedPageBreak/>
         <w:t>CPU with SSE2 instruction set support</w:t>
       </w:r>
     </w:p>
@@ -4915,6 +5080,7 @@
       <w:r>
         <w:rPr>
           <w:noProof/>
+          <w:lang w:eastAsia="en-US"/>
         </w:rPr>
         <w:drawing>
           <wp:inline distT="0" distB="0" distL="0" distR="0" wp14:anchorId="4742568A" wp14:editId="1551625B">
@@ -5025,7 +5191,7 @@
           <w:szCs w:val="27"/>
         </w:rPr>
       </w:pPr>
-      <w:bookmarkStart w:id="19" w:name="_Toc530431154"/>
+      <w:bookmarkStart w:id="18" w:name="_Toc530431154"/>
       <w:r>
         <w:rPr>
           <w:b/>
@@ -5044,7 +5210,7 @@
         </w:rPr>
         <w:t>2 Software Components</w:t>
       </w:r>
-      <w:bookmarkEnd w:id="19"/>
+      <w:bookmarkEnd w:id="18"/>
     </w:p>
     <w:p>
       <w:pPr>
@@ -5062,7 +5228,11 @@
         <w:t>several Computer Software Components (CSCs). The</w:t>
       </w:r>
       <w:r>
-        <w:t xml:space="preserve"> web interface is provided through the VTI CSCI. </w:t>
+        <w:t xml:space="preserve"> web </w:t>
+      </w:r>
+      <w:r>
+        <w:lastRenderedPageBreak/>
+        <w:t xml:space="preserve">interface is provided through the VTI CSCI. </w:t>
       </w:r>
       <w:r>
         <w:t xml:space="preserve"> Figure 2 shows the relationship between the system CSCIs.</w:t>
@@ -5081,8 +5251,8 @@
       <w:r>
         <w:rPr>
           <w:noProof/>
-        </w:rPr>
-        <w:lastRenderedPageBreak/>
+          <w:lang w:eastAsia="en-US"/>
+        </w:rPr>
         <w:drawing>
           <wp:inline distT="0" distB="0" distL="0" distR="0" wp14:anchorId="72BFB168" wp14:editId="2F220406">
             <wp:extent cx="1813083" cy="3867912"/>
@@ -5195,7 +5365,15 @@
         <w:t xml:space="preserve">in the VT2 1.0 system </w:t>
       </w:r>
       <w:r>
-        <w:t xml:space="preserve">is based on Unity Personal version 2018.2.13 (available at https://store.unity.com/download). </w:t>
+        <w:t>is based on Unity Personal version 2018.2.13 (available at https://</w:t>
+      </w:r>
+      <w:proofErr w:type="spellStart"/>
+      <w:r>
+        <w:t>store.unity.com</w:t>
+      </w:r>
+      <w:proofErr w:type="spellEnd"/>
+      <w:r>
+        <w:t xml:space="preserve">/download). </w:t>
       </w:r>
     </w:p>
     <w:p>
@@ -5216,20 +5394,27 @@
       <w:r>
         <w:t xml:space="preserve"> VUE: </w:t>
       </w:r>
-      <w:r>
-        <w:t>VUE_CampusExplorer and VUE_</w:t>
+      <w:proofErr w:type="spellStart"/>
+      <w:r>
+        <w:t>VUE_CampusExplorer</w:t>
+      </w:r>
+      <w:proofErr w:type="spellEnd"/>
+      <w:r>
+        <w:t xml:space="preserve"> and </w:t>
+      </w:r>
+      <w:proofErr w:type="spellStart"/>
+      <w:r>
+        <w:t>VUE_</w:t>
       </w:r>
       <w:r>
         <w:t>ParkingFinder</w:t>
       </w:r>
+      <w:proofErr w:type="spellEnd"/>
       <w:r>
         <w:t xml:space="preserve">. </w:t>
       </w:r>
       <w:r>
-        <w:t xml:space="preserve">Each of these versions is a CSC under the VUE CSCI. </w:t>
-      </w:r>
-      <w:r>
-        <w:t xml:space="preserve">This design decision allows for easy switching between the VCE and VPF modes from the VTI and avoids having to shift between two different modes while in the same game, which is more complicated to implement. </w:t>
+        <w:t xml:space="preserve">Each of these versions is a CSC under the VUE CSCI. This design decision allows for easy switching between the VCE and VPF modes from the VTI and avoids having to shift between two different modes while in the same game, which is more complicated to implement. </w:t>
       </w:r>
       <w:r>
         <w:t>These two CSCs are described in subsections 4.1.2.1.</w:t>
@@ -5272,16 +5457,18 @@
         <w:t>The</w:t>
       </w:r>
       <w:r>
-        <w:t xml:space="preserve"> VUE_CampusExplorer</w:t>
-      </w:r>
+        <w:t xml:space="preserve"> </w:t>
+      </w:r>
+      <w:proofErr w:type="spellStart"/>
+      <w:r>
+        <w:t>VUE_CampusExplorer</w:t>
+      </w:r>
+      <w:proofErr w:type="spellEnd"/>
       <w:r>
         <w:t xml:space="preserve"> CSC </w:t>
       </w:r>
       <w:r>
-        <w:t xml:space="preserve">completes step 9a </w:t>
-      </w:r>
-      <w:r>
-        <w:t>(camera  and player controller modules)</w:t>
+        <w:t>completes step 9a (camera  and player controller modules)</w:t>
       </w:r>
       <w:r>
         <w:t xml:space="preserve">, while </w:t>
@@ -5289,11 +5476,16 @@
       <w:r>
         <w:t xml:space="preserve">the </w:t>
       </w:r>
+      <w:proofErr w:type="spellStart"/>
       <w:r>
         <w:t>VUE_</w:t>
       </w:r>
       <w:r>
-        <w:t xml:space="preserve">ParkingFinder </w:t>
+        <w:t>ParkingFinder</w:t>
+      </w:r>
+      <w:proofErr w:type="spellEnd"/>
+      <w:r>
+        <w:t xml:space="preserve"> </w:t>
       </w:r>
       <w:r>
         <w:t>CSC completes</w:t>
@@ -5327,7 +5519,50 @@
         <w:rPr>
           <w:rFonts w:ascii="Times New Roman" w:hAnsi="Times New Roman" w:cs="Times New Roman"/>
         </w:rPr>
-        <w:t>Export a map selection containing the UMBC campus from OpenStreetMap (www.openstreetmap.org/) as a .osm file.</w:t>
+        <w:lastRenderedPageBreak/>
+        <w:t xml:space="preserve">Export a map selection containing the UMBC campus from </w:t>
+      </w:r>
+      <w:proofErr w:type="spellStart"/>
+      <w:r>
+        <w:rPr>
+          <w:rFonts w:ascii="Times New Roman" w:hAnsi="Times New Roman" w:cs="Times New Roman"/>
+        </w:rPr>
+        <w:t>OpenStreetMap</w:t>
+      </w:r>
+      <w:proofErr w:type="spellEnd"/>
+      <w:r>
+        <w:rPr>
+          <w:rFonts w:ascii="Times New Roman" w:hAnsi="Times New Roman" w:cs="Times New Roman"/>
+        </w:rPr>
+        <w:t xml:space="preserve"> (</w:t>
+      </w:r>
+      <w:proofErr w:type="spellStart"/>
+      <w:r>
+        <w:rPr>
+          <w:rFonts w:ascii="Times New Roman" w:hAnsi="Times New Roman" w:cs="Times New Roman"/>
+        </w:rPr>
+        <w:t>www.openstreetmap.org</w:t>
+      </w:r>
+      <w:proofErr w:type="spellEnd"/>
+      <w:r>
+        <w:rPr>
+          <w:rFonts w:ascii="Times New Roman" w:hAnsi="Times New Roman" w:cs="Times New Roman"/>
+        </w:rPr>
+        <w:t>/) as a .</w:t>
+      </w:r>
+      <w:proofErr w:type="spellStart"/>
+      <w:r>
+        <w:rPr>
+          <w:rFonts w:ascii="Times New Roman" w:hAnsi="Times New Roman" w:cs="Times New Roman"/>
+        </w:rPr>
+        <w:t>osm</w:t>
+      </w:r>
+      <w:proofErr w:type="spellEnd"/>
+      <w:r>
+        <w:rPr>
+          <w:rFonts w:ascii="Times New Roman" w:hAnsi="Times New Roman" w:cs="Times New Roman"/>
+        </w:rPr>
+        <w:t xml:space="preserve"> file.</w:t>
       </w:r>
     </w:p>
     <w:p>
@@ -5346,7 +5581,49 @@
         <w:rPr>
           <w:rFonts w:ascii="Times New Roman" w:hAnsi="Times New Roman" w:cs="Times New Roman"/>
         </w:rPr>
-        <w:t>Convert the OpenStreetMap .osm file to a 3D object model (.obj file) using OSM2World (osm2world.org/).</w:t>
+        <w:t xml:space="preserve">Convert the </w:t>
+      </w:r>
+      <w:proofErr w:type="spellStart"/>
+      <w:r>
+        <w:rPr>
+          <w:rFonts w:ascii="Times New Roman" w:hAnsi="Times New Roman" w:cs="Times New Roman"/>
+        </w:rPr>
+        <w:t>OpenStreetMap</w:t>
+      </w:r>
+      <w:proofErr w:type="spellEnd"/>
+      <w:r>
+        <w:rPr>
+          <w:rFonts w:ascii="Times New Roman" w:hAnsi="Times New Roman" w:cs="Times New Roman"/>
+        </w:rPr>
+        <w:t xml:space="preserve"> .</w:t>
+      </w:r>
+      <w:proofErr w:type="spellStart"/>
+      <w:r>
+        <w:rPr>
+          <w:rFonts w:ascii="Times New Roman" w:hAnsi="Times New Roman" w:cs="Times New Roman"/>
+        </w:rPr>
+        <w:t>osm</w:t>
+      </w:r>
+      <w:proofErr w:type="spellEnd"/>
+      <w:r>
+        <w:rPr>
+          <w:rFonts w:ascii="Times New Roman" w:hAnsi="Times New Roman" w:cs="Times New Roman"/>
+        </w:rPr>
+        <w:t xml:space="preserve"> file to a 3D object model (.</w:t>
+      </w:r>
+      <w:proofErr w:type="spellStart"/>
+      <w:r>
+        <w:rPr>
+          <w:rFonts w:ascii="Times New Roman" w:hAnsi="Times New Roman" w:cs="Times New Roman"/>
+        </w:rPr>
+        <w:t>obj</w:t>
+      </w:r>
+      <w:proofErr w:type="spellEnd"/>
+      <w:r>
+        <w:rPr>
+          <w:rFonts w:ascii="Times New Roman" w:hAnsi="Times New Roman" w:cs="Times New Roman"/>
+        </w:rPr>
+        <w:t xml:space="preserve"> file) using OSM2World (osm2world.org/).</w:t>
       </w:r>
     </w:p>
     <w:p>
@@ -5384,8 +5661,63 @@
         <w:rPr>
           <w:rFonts w:ascii="Times New Roman" w:hAnsi="Times New Roman" w:cs="Times New Roman"/>
         </w:rPr>
-        <w:lastRenderedPageBreak/>
-        <w:t>Obtain models (.obj and .mtl files) and textures (.png and .tga files) for 25 UMBC campus buildings from the UMBC IRC.</w:t>
+        <w:t>Obtain models (.</w:t>
+      </w:r>
+      <w:proofErr w:type="spellStart"/>
+      <w:r>
+        <w:rPr>
+          <w:rFonts w:ascii="Times New Roman" w:hAnsi="Times New Roman" w:cs="Times New Roman"/>
+        </w:rPr>
+        <w:t>obj</w:t>
+      </w:r>
+      <w:proofErr w:type="spellEnd"/>
+      <w:r>
+        <w:rPr>
+          <w:rFonts w:ascii="Times New Roman" w:hAnsi="Times New Roman" w:cs="Times New Roman"/>
+        </w:rPr>
+        <w:t xml:space="preserve"> and .</w:t>
+      </w:r>
+      <w:proofErr w:type="spellStart"/>
+      <w:r>
+        <w:rPr>
+          <w:rFonts w:ascii="Times New Roman" w:hAnsi="Times New Roman" w:cs="Times New Roman"/>
+        </w:rPr>
+        <w:t>mtl</w:t>
+      </w:r>
+      <w:proofErr w:type="spellEnd"/>
+      <w:r>
+        <w:rPr>
+          <w:rFonts w:ascii="Times New Roman" w:hAnsi="Times New Roman" w:cs="Times New Roman"/>
+        </w:rPr>
+        <w:t xml:space="preserve"> files) and textures (.</w:t>
+      </w:r>
+      <w:proofErr w:type="spellStart"/>
+      <w:r>
+        <w:rPr>
+          <w:rFonts w:ascii="Times New Roman" w:hAnsi="Times New Roman" w:cs="Times New Roman"/>
+        </w:rPr>
+        <w:t>png</w:t>
+      </w:r>
+      <w:proofErr w:type="spellEnd"/>
+      <w:r>
+        <w:rPr>
+          <w:rFonts w:ascii="Times New Roman" w:hAnsi="Times New Roman" w:cs="Times New Roman"/>
+        </w:rPr>
+        <w:t xml:space="preserve"> and .</w:t>
+      </w:r>
+      <w:proofErr w:type="spellStart"/>
+      <w:r>
+        <w:rPr>
+          <w:rFonts w:ascii="Times New Roman" w:hAnsi="Times New Roman" w:cs="Times New Roman"/>
+        </w:rPr>
+        <w:t>tga</w:t>
+      </w:r>
+      <w:proofErr w:type="spellEnd"/>
+      <w:r>
+        <w:rPr>
+          <w:rFonts w:ascii="Times New Roman" w:hAnsi="Times New Roman" w:cs="Times New Roman"/>
+        </w:rPr>
+        <w:t xml:space="preserve"> files) for 25 UMBC campus buildings from the UMBC IRC.</w:t>
       </w:r>
     </w:p>
     <w:p>
@@ -5540,6 +5872,7 @@
       <w:r>
         <w:rPr>
           <w:noProof/>
+          <w:lang w:eastAsia="en-US"/>
         </w:rPr>
         <w:drawing>
           <wp:inline distT="0" distB="0" distL="0" distR="0" wp14:anchorId="543DFA5B" wp14:editId="651283D7">
@@ -5641,6 +5974,7 @@
         <w:jc w:val="both"/>
       </w:pPr>
       <w:r>
+        <w:lastRenderedPageBreak/>
         <w:t>The VUE</w:t>
       </w:r>
       <w:r>
@@ -5659,12 +5993,14 @@
           <w:rFonts w:ascii="Times New Roman" w:hAnsi="Times New Roman" w:cs="Times New Roman"/>
         </w:rPr>
       </w:pPr>
+      <w:proofErr w:type="spellStart"/>
       <w:r>
         <w:rPr>
           <w:rFonts w:ascii="Times New Roman" w:hAnsi="Times New Roman" w:cs="Times New Roman"/>
         </w:rPr>
         <w:t>VUE_CampusExplorer</w:t>
       </w:r>
+      <w:proofErr w:type="spellEnd"/>
     </w:p>
     <w:p>
       <w:pPr>
@@ -5678,6 +6014,7 @@
           <w:rFonts w:ascii="Times New Roman" w:hAnsi="Times New Roman" w:cs="Times New Roman"/>
         </w:rPr>
       </w:pPr>
+      <w:proofErr w:type="spellStart"/>
       <w:r>
         <w:rPr>
           <w:rFonts w:ascii="Times New Roman" w:hAnsi="Times New Roman" w:cs="Times New Roman"/>
@@ -5690,6 +6027,7 @@
         </w:rPr>
         <w:t>ParkingFinder</w:t>
       </w:r>
+      <w:proofErr w:type="spellEnd"/>
     </w:p>
     <w:p>
       <w:pPr>
@@ -5703,12 +6041,14 @@
           <w:rFonts w:ascii="Times New Roman" w:hAnsi="Times New Roman" w:cs="Times New Roman"/>
         </w:rPr>
       </w:pPr>
+      <w:proofErr w:type="spellStart"/>
       <w:r>
         <w:rPr>
           <w:rFonts w:ascii="Times New Roman" w:hAnsi="Times New Roman" w:cs="Times New Roman"/>
         </w:rPr>
         <w:t>VUE_BasicMap</w:t>
       </w:r>
+      <w:proofErr w:type="spellEnd"/>
     </w:p>
     <w:p>
       <w:pPr>
@@ -5722,12 +6062,14 @@
           <w:rFonts w:ascii="Times New Roman" w:hAnsi="Times New Roman" w:cs="Times New Roman"/>
         </w:rPr>
       </w:pPr>
+      <w:proofErr w:type="spellStart"/>
       <w:r>
         <w:rPr>
           <w:rFonts w:ascii="Times New Roman" w:hAnsi="Times New Roman" w:cs="Times New Roman"/>
         </w:rPr>
         <w:t>VUE_BuildingModels</w:t>
       </w:r>
+      <w:proofErr w:type="spellEnd"/>
     </w:p>
     <w:p>
       <w:pPr>
@@ -5741,13 +6083,14 @@
           <w:rFonts w:ascii="Times New Roman" w:hAnsi="Times New Roman" w:cs="Times New Roman"/>
         </w:rPr>
       </w:pPr>
-      <w:r>
-        <w:rPr>
-          <w:rFonts w:ascii="Times New Roman" w:hAnsi="Times New Roman" w:cs="Times New Roman"/>
-        </w:rPr>
-        <w:lastRenderedPageBreak/>
+      <w:proofErr w:type="spellStart"/>
+      <w:r>
+        <w:rPr>
+          <w:rFonts w:ascii="Times New Roman" w:hAnsi="Times New Roman" w:cs="Times New Roman"/>
+        </w:rPr>
         <w:t>VUE_HeightMapping</w:t>
       </w:r>
+      <w:proofErr w:type="spellEnd"/>
     </w:p>
     <w:p>
       <w:pPr>
@@ -5761,12 +6104,14 @@
           <w:rFonts w:ascii="Times New Roman" w:hAnsi="Times New Roman" w:cs="Times New Roman"/>
         </w:rPr>
       </w:pPr>
+      <w:proofErr w:type="spellStart"/>
       <w:r>
         <w:rPr>
           <w:rFonts w:ascii="Times New Roman" w:hAnsi="Times New Roman" w:cs="Times New Roman"/>
         </w:rPr>
         <w:t>VUE_Scenery</w:t>
       </w:r>
+      <w:proofErr w:type="spellEnd"/>
     </w:p>
     <w:p>
       <w:pPr>
@@ -5780,12 +6125,14 @@
           <w:rFonts w:ascii="Times New Roman" w:hAnsi="Times New Roman" w:cs="Times New Roman"/>
         </w:rPr>
       </w:pPr>
+      <w:proofErr w:type="spellStart"/>
       <w:r>
         <w:rPr>
           <w:rFonts w:ascii="Times New Roman" w:hAnsi="Times New Roman" w:cs="Times New Roman"/>
         </w:rPr>
         <w:t>VUE_Camera</w:t>
       </w:r>
+      <w:proofErr w:type="spellEnd"/>
     </w:p>
     <w:p>
       <w:pPr>
@@ -5799,6 +6146,7 @@
           <w:rFonts w:ascii="Times New Roman" w:hAnsi="Times New Roman" w:cs="Times New Roman"/>
         </w:rPr>
       </w:pPr>
+      <w:proofErr w:type="spellStart"/>
       <w:r>
         <w:rPr>
           <w:rFonts w:ascii="Times New Roman" w:hAnsi="Times New Roman" w:cs="Times New Roman"/>
@@ -5811,6 +6159,7 @@
         </w:rPr>
         <w:t>Highlighting</w:t>
       </w:r>
+      <w:proofErr w:type="spellEnd"/>
     </w:p>
     <w:p>
       <w:pPr>
@@ -5834,6 +6183,7 @@
       <w:r>
         <w:rPr>
           <w:noProof/>
+          <w:lang w:eastAsia="en-US"/>
         </w:rPr>
         <w:drawing>
           <wp:inline distT="0" distB="0" distL="0" distR="0" wp14:anchorId="31675A04" wp14:editId="7E55BD3F">
@@ -5914,11 +6264,16 @@
         <w:pStyle w:val="Heading5"/>
       </w:pPr>
       <w:r>
-        <w:t>4.1.2.1.1 VUE_</w:t>
+        <w:t xml:space="preserve">4.1.2.1.1 </w:t>
+      </w:r>
+      <w:proofErr w:type="spellStart"/>
+      <w:r>
+        <w:t>VUE_</w:t>
       </w:r>
       <w:r>
         <w:t>CampusExplorer</w:t>
       </w:r>
+      <w:proofErr w:type="spellEnd"/>
     </w:p>
     <w:p>
       <w:pPr>
@@ -5927,7 +6282,23 @@
     </w:p>
     <w:p>
       <w:r>
-        <w:t>The VUE_CampusExplorer CSC replicates all the functionality of the Virtual Campus Explorer (VCE) CSCI specified in the SRS for this project and replaces it. The VUE_CampusExplorer enables the user to explore the campus freely in first or third-person camera modes. The CSC is launched by a menu option in the VTI CSCI</w:t>
+        <w:t xml:space="preserve">The </w:t>
+      </w:r>
+      <w:proofErr w:type="spellStart"/>
+      <w:r>
+        <w:t>VUE_CampusExplorer</w:t>
+      </w:r>
+      <w:proofErr w:type="spellEnd"/>
+      <w:r>
+        <w:t xml:space="preserve"> CSC replicates all the functionality of the Virtual Campus Explorer (VCE) CSCI specified in the SRS for this project and replaces it. The </w:t>
+      </w:r>
+      <w:proofErr w:type="spellStart"/>
+      <w:r>
+        <w:t>VUE_CampusExplorer</w:t>
+      </w:r>
+      <w:proofErr w:type="spellEnd"/>
+      <w:r>
+        <w:t xml:space="preserve"> enables the user to explore the campus freely in first or third-person camera modes. The CSC is launched by a menu option in the VTI CSCI</w:t>
       </w:r>
       <w:r>
         <w:t>, as described in section</w:t>
@@ -5945,17 +6316,20 @@
         <w:pStyle w:val="Heading5"/>
       </w:pPr>
       <w:r>
+        <w:lastRenderedPageBreak/>
         <w:t>4.1.2.1.</w:t>
       </w:r>
       <w:r>
         <w:t xml:space="preserve">2 </w:t>
       </w:r>
+      <w:proofErr w:type="spellStart"/>
       <w:r>
         <w:t>VUE_</w:t>
       </w:r>
       <w:r>
         <w:t>ParkingFinder</w:t>
       </w:r>
+      <w:proofErr w:type="spellEnd"/>
     </w:p>
     <w:p>
       <w:pPr>
@@ -5967,13 +6341,34 @@
         <w:jc w:val="both"/>
       </w:pPr>
       <w:r>
-        <w:t xml:space="preserve">The VUE_FindParking CSC, combined with the VTI CSCI described in section 4.1.2.2, replicates all the functionality of the Virtual Parking Finder (VPF) CSCI specified in the SRS for this project and replaces it. </w:t>
-      </w:r>
-      <w:r>
-        <w:t>The VUE_FindParking CSC allows the user to identify the closest parking lots to a specified building, but does not include the ability to explore the campus map. The user will still have the ability to zoom in and out of map locations, however.</w:t>
-      </w:r>
-      <w:r>
-        <w:t xml:space="preserve"> Additional functionality associated with the VUE_ParkingFinder CSC is found in the discussion of the VPF CSCI in section 4.1.2.3.</w:t>
+        <w:t xml:space="preserve">The </w:t>
+      </w:r>
+      <w:proofErr w:type="spellStart"/>
+      <w:r>
+        <w:t>VUE_FindParking</w:t>
+      </w:r>
+      <w:proofErr w:type="spellEnd"/>
+      <w:r>
+        <w:t xml:space="preserve"> CSC, combined with the VTI CSCI described in section 4.1.2.2, replicates all the functionality of the Virtual Parking Finder (VPF) CSCI specified in the SRS for this project and replaces it. </w:t>
+      </w:r>
+      <w:r>
+        <w:t xml:space="preserve">The </w:t>
+      </w:r>
+      <w:proofErr w:type="spellStart"/>
+      <w:r>
+        <w:t>VUE_FindParking</w:t>
+      </w:r>
+      <w:proofErr w:type="spellEnd"/>
+      <w:r>
+        <w:t xml:space="preserve"> CSC allows the user to identify the closest parking lots to a specified building, but does not include the ability to explore the campus map. The user will still have the ability to zoom in and out of map locations, however. Additional functionality associated with the </w:t>
+      </w:r>
+      <w:proofErr w:type="spellStart"/>
+      <w:r>
+        <w:t>VUE_ParkingFinder</w:t>
+      </w:r>
+      <w:proofErr w:type="spellEnd"/>
+      <w:r>
+        <w:t xml:space="preserve"> CSC is found in the discussion of the VPF CSCI in section 4.1.2.3.</w:t>
       </w:r>
     </w:p>
     <w:p/>
@@ -5995,30 +6390,72 @@
       <w:r>
         <w:t xml:space="preserve"> </w:t>
       </w:r>
+      <w:proofErr w:type="spellStart"/>
       <w:r>
         <w:t>VUE_BasicMap</w:t>
       </w:r>
-    </w:p>
-    <w:p>
-      <w:pPr>
-        <w:jc w:val="both"/>
-      </w:pPr>
-    </w:p>
-    <w:p>
-      <w:pPr>
-        <w:jc w:val="both"/>
-      </w:pPr>
-      <w:r>
-        <w:t xml:space="preserve">The VUE_BasicMap CSC includes two components: the UMBC campus map acquired from Open Street Map in .osm file format, and the 3D </w:t>
-      </w:r>
-      <w:r>
-        <w:t>.obj file</w:t>
+      <w:proofErr w:type="spellEnd"/>
+    </w:p>
+    <w:p>
+      <w:pPr>
+        <w:jc w:val="both"/>
+      </w:pPr>
+    </w:p>
+    <w:p>
+      <w:pPr>
+        <w:jc w:val="both"/>
+      </w:pPr>
+      <w:r>
+        <w:t xml:space="preserve">The </w:t>
+      </w:r>
+      <w:proofErr w:type="spellStart"/>
+      <w:r>
+        <w:t>VUE_BasicMap</w:t>
+      </w:r>
+      <w:proofErr w:type="spellEnd"/>
+      <w:r>
+        <w:t xml:space="preserve"> CSC includes two components: the UMBC campus map acquired from Open Street Map in .</w:t>
+      </w:r>
+      <w:proofErr w:type="spellStart"/>
+      <w:r>
+        <w:t>osm</w:t>
+      </w:r>
+      <w:proofErr w:type="spellEnd"/>
+      <w:r>
+        <w:t xml:space="preserve"> file format, and the 3D </w:t>
+      </w:r>
+      <w:r>
+        <w:t>.</w:t>
+      </w:r>
+      <w:proofErr w:type="spellStart"/>
+      <w:r>
+        <w:t>obj</w:t>
+      </w:r>
+      <w:proofErr w:type="spellEnd"/>
+      <w:r>
+        <w:t xml:space="preserve"> file</w:t>
       </w:r>
       <w:r>
         <w:t xml:space="preserve"> generated by OSM2World</w:t>
       </w:r>
       <w:r>
-        <w:t>. The .obj file can be imported directly into Unity to serve as the backbone for the customized 3D world. Figure 4 belows shows a screenshot of the basic 3D UMBC campus map object.</w:t>
+        <w:t>. The .</w:t>
+      </w:r>
+      <w:proofErr w:type="spellStart"/>
+      <w:r>
+        <w:t>obj</w:t>
+      </w:r>
+      <w:proofErr w:type="spellEnd"/>
+      <w:r>
+        <w:t xml:space="preserve"> file can be imported directly into Unity to serve as the backbone for the customized 3D world. Figure 4 </w:t>
+      </w:r>
+      <w:proofErr w:type="spellStart"/>
+      <w:r>
+        <w:t>belows</w:t>
+      </w:r>
+      <w:proofErr w:type="spellEnd"/>
+      <w:r>
+        <w:t xml:space="preserve"> shows a screenshot of the basic 3D UMBC campus map object.</w:t>
       </w:r>
     </w:p>
     <w:p/>
@@ -6030,6 +6467,7 @@
       <w:r>
         <w:rPr>
           <w:noProof/>
+          <w:lang w:eastAsia="en-US"/>
         </w:rPr>
         <w:drawing>
           <wp:inline distT="0" distB="0" distL="0" distR="0" wp14:anchorId="378B4E9A" wp14:editId="6A46CD29">
@@ -6121,6 +6559,7 @@
         <w:pStyle w:val="Heading5"/>
       </w:pPr>
       <w:r>
+        <w:lastRenderedPageBreak/>
         <w:t>4.1.2.1.</w:t>
       </w:r>
       <w:r>
@@ -6129,21 +6568,31 @@
       <w:r>
         <w:t xml:space="preserve"> </w:t>
       </w:r>
+      <w:proofErr w:type="spellStart"/>
       <w:r>
         <w:t>VUE_BuildingModels</w:t>
       </w:r>
-    </w:p>
-    <w:p>
-      <w:pPr>
-        <w:jc w:val="both"/>
-      </w:pPr>
-    </w:p>
-    <w:p>
-      <w:pPr>
-        <w:jc w:val="both"/>
-      </w:pPr>
-      <w:r>
-        <w:t>The VUE_BuildingModels CSC includes model and texture files for</w:t>
+      <w:proofErr w:type="spellEnd"/>
+    </w:p>
+    <w:p>
+      <w:pPr>
+        <w:jc w:val="both"/>
+      </w:pPr>
+    </w:p>
+    <w:p>
+      <w:pPr>
+        <w:jc w:val="both"/>
+      </w:pPr>
+      <w:r>
+        <w:t xml:space="preserve">The </w:t>
+      </w:r>
+      <w:proofErr w:type="spellStart"/>
+      <w:r>
+        <w:t>VUE_BuildingModels</w:t>
+      </w:r>
+      <w:proofErr w:type="spellEnd"/>
+      <w:r>
+        <w:t xml:space="preserve"> CSC includes model and texture files for</w:t>
       </w:r>
       <w:r>
         <w:t xml:space="preserve"> 25 UMBC campus buildings</w:t>
@@ -6314,17 +6763,21 @@
             <w:pPr>
               <w:jc w:val="both"/>
             </w:pPr>
+            <w:proofErr w:type="spellStart"/>
             <w:r>
               <w:t>Admin.mtl</w:t>
             </w:r>
+            <w:proofErr w:type="spellEnd"/>
           </w:p>
           <w:p>
             <w:pPr>
               <w:jc w:val="both"/>
             </w:pPr>
+            <w:proofErr w:type="spellStart"/>
             <w:r>
               <w:t>Admin.obj</w:t>
             </w:r>
+            <w:proofErr w:type="spellEnd"/>
           </w:p>
         </w:tc>
       </w:tr>
@@ -6342,7 +6795,6 @@
               <w:jc w:val="both"/>
             </w:pPr>
             <w:r>
-              <w:lastRenderedPageBreak/>
               <w:t>Biological Sciences Building</w:t>
             </w:r>
           </w:p>
@@ -6355,17 +6807,21 @@
             <w:pPr>
               <w:jc w:val="both"/>
             </w:pPr>
+            <w:proofErr w:type="spellStart"/>
             <w:r>
               <w:t>BiologicalSciences.mtl</w:t>
             </w:r>
+            <w:proofErr w:type="spellEnd"/>
           </w:p>
           <w:p>
             <w:pPr>
               <w:jc w:val="both"/>
             </w:pPr>
+            <w:proofErr w:type="spellStart"/>
             <w:r>
               <w:t>BiologicalSciences.obj</w:t>
             </w:r>
+            <w:proofErr w:type="spellEnd"/>
           </w:p>
         </w:tc>
       </w:tr>
@@ -6395,17 +6851,21 @@
             <w:pPr>
               <w:jc w:val="both"/>
             </w:pPr>
+            <w:proofErr w:type="spellStart"/>
             <w:r>
               <w:t>CampusPoliceCntrlPlant.mtl</w:t>
             </w:r>
+            <w:proofErr w:type="spellEnd"/>
           </w:p>
           <w:p>
             <w:pPr>
               <w:jc w:val="both"/>
             </w:pPr>
+            <w:proofErr w:type="spellStart"/>
             <w:r>
               <w:t>CampusPoliceCntrlPlant.obj</w:t>
             </w:r>
+            <w:proofErr w:type="spellEnd"/>
           </w:p>
         </w:tc>
       </w:tr>
@@ -6435,17 +6895,21 @@
             <w:pPr>
               <w:jc w:val="both"/>
             </w:pPr>
+            <w:proofErr w:type="spellStart"/>
             <w:r>
               <w:t>ChesapeakeHall.mtl</w:t>
             </w:r>
+            <w:proofErr w:type="spellEnd"/>
           </w:p>
           <w:p>
             <w:pPr>
               <w:jc w:val="both"/>
             </w:pPr>
+            <w:proofErr w:type="spellStart"/>
             <w:r>
               <w:t>ChesapeakeHall.obj</w:t>
             </w:r>
+            <w:proofErr w:type="spellEnd"/>
           </w:p>
         </w:tc>
       </w:tr>
@@ -6475,17 +6939,21 @@
             <w:pPr>
               <w:jc w:val="both"/>
             </w:pPr>
+            <w:proofErr w:type="spellStart"/>
             <w:r>
               <w:t>Commons.mtl</w:t>
             </w:r>
+            <w:proofErr w:type="spellEnd"/>
           </w:p>
           <w:p>
             <w:pPr>
               <w:jc w:val="both"/>
             </w:pPr>
+            <w:proofErr w:type="spellStart"/>
             <w:r>
               <w:t>Commons.obj</w:t>
             </w:r>
+            <w:proofErr w:type="spellEnd"/>
           </w:p>
         </w:tc>
       </w:tr>
@@ -6515,17 +6983,21 @@
             <w:pPr>
               <w:jc w:val="both"/>
             </w:pPr>
+            <w:proofErr w:type="spellStart"/>
             <w:r>
               <w:t>Engineering.mtl</w:t>
             </w:r>
+            <w:proofErr w:type="spellEnd"/>
           </w:p>
           <w:p>
             <w:pPr>
               <w:jc w:val="both"/>
             </w:pPr>
+            <w:proofErr w:type="spellStart"/>
             <w:r>
               <w:t>Engineering.obj</w:t>
             </w:r>
+            <w:proofErr w:type="spellEnd"/>
           </w:p>
         </w:tc>
       </w:tr>
@@ -6555,17 +7027,21 @@
             <w:pPr>
               <w:jc w:val="both"/>
             </w:pPr>
+            <w:proofErr w:type="spellStart"/>
             <w:r>
               <w:t>EricksonHall.mtl</w:t>
             </w:r>
+            <w:proofErr w:type="spellEnd"/>
           </w:p>
           <w:p>
             <w:pPr>
               <w:jc w:val="both"/>
             </w:pPr>
+            <w:proofErr w:type="spellStart"/>
             <w:r>
               <w:t>EricksonHall.obj</w:t>
             </w:r>
+            <w:proofErr w:type="spellEnd"/>
           </w:p>
         </w:tc>
       </w:tr>
@@ -6595,17 +7071,21 @@
             <w:pPr>
               <w:jc w:val="both"/>
             </w:pPr>
+            <w:proofErr w:type="spellStart"/>
             <w:r>
               <w:t>EventCenter.mtl</w:t>
             </w:r>
+            <w:proofErr w:type="spellEnd"/>
           </w:p>
           <w:p>
             <w:pPr>
               <w:jc w:val="both"/>
             </w:pPr>
+            <w:proofErr w:type="spellStart"/>
             <w:r>
               <w:t>EventCenter.obj</w:t>
             </w:r>
+            <w:proofErr w:type="spellEnd"/>
           </w:p>
         </w:tc>
       </w:tr>
@@ -6635,17 +7115,21 @@
             <w:pPr>
               <w:jc w:val="both"/>
             </w:pPr>
+            <w:proofErr w:type="spellStart"/>
             <w:r>
               <w:t>FineArts.mtl</w:t>
             </w:r>
+            <w:proofErr w:type="spellEnd"/>
           </w:p>
           <w:p>
             <w:pPr>
               <w:jc w:val="both"/>
             </w:pPr>
+            <w:proofErr w:type="spellStart"/>
             <w:r>
               <w:t>FineArts.obj</w:t>
             </w:r>
+            <w:proofErr w:type="spellEnd"/>
           </w:p>
         </w:tc>
       </w:tr>
@@ -6675,17 +7159,21 @@
             <w:pPr>
               <w:jc w:val="both"/>
             </w:pPr>
+            <w:proofErr w:type="spellStart"/>
             <w:r>
               <w:t>HarborHall.mtl</w:t>
             </w:r>
+            <w:proofErr w:type="spellEnd"/>
           </w:p>
           <w:p>
             <w:pPr>
               <w:jc w:val="both"/>
             </w:pPr>
+            <w:proofErr w:type="spellStart"/>
             <w:r>
               <w:t>HarborHall.obj</w:t>
             </w:r>
+            <w:proofErr w:type="spellEnd"/>
           </w:p>
         </w:tc>
       </w:tr>
@@ -6715,17 +7203,21 @@
             <w:pPr>
               <w:jc w:val="both"/>
             </w:pPr>
+            <w:proofErr w:type="spellStart"/>
             <w:r>
               <w:t>Ite.mtl</w:t>
             </w:r>
+            <w:proofErr w:type="spellEnd"/>
           </w:p>
           <w:p>
             <w:pPr>
               <w:jc w:val="both"/>
             </w:pPr>
+            <w:proofErr w:type="spellStart"/>
             <w:r>
               <w:t>Ite.obj</w:t>
             </w:r>
+            <w:proofErr w:type="spellEnd"/>
           </w:p>
         </w:tc>
       </w:tr>
@@ -6755,17 +7247,21 @@
             <w:pPr>
               <w:jc w:val="both"/>
             </w:pPr>
+            <w:proofErr w:type="spellStart"/>
             <w:r>
               <w:t>Math.mtl</w:t>
             </w:r>
+            <w:proofErr w:type="spellEnd"/>
           </w:p>
           <w:p>
             <w:pPr>
               <w:jc w:val="both"/>
             </w:pPr>
+            <w:proofErr w:type="spellStart"/>
             <w:r>
               <w:t>Math.obj</w:t>
             </w:r>
+            <w:proofErr w:type="spellEnd"/>
           </w:p>
         </w:tc>
       </w:tr>
@@ -6782,8 +7278,13 @@
             <w:pPr>
               <w:jc w:val="both"/>
             </w:pPr>
-            <w:r>
-              <w:t>Meyerhoff Chemistry Building</w:t>
+            <w:proofErr w:type="spellStart"/>
+            <w:r>
+              <w:t>Meyerhoff</w:t>
+            </w:r>
+            <w:proofErr w:type="spellEnd"/>
+            <w:r>
+              <w:t xml:space="preserve"> Chemistry Building</w:t>
             </w:r>
           </w:p>
         </w:tc>
@@ -6795,17 +7296,21 @@
             <w:pPr>
               <w:jc w:val="both"/>
             </w:pPr>
+            <w:proofErr w:type="spellStart"/>
             <w:r>
               <w:t>Meyerhoff.mtl</w:t>
             </w:r>
+            <w:proofErr w:type="spellEnd"/>
           </w:p>
           <w:p>
             <w:pPr>
               <w:jc w:val="both"/>
             </w:pPr>
+            <w:proofErr w:type="spellStart"/>
             <w:r>
               <w:t>Meyerhoff.obj</w:t>
             </w:r>
+            <w:proofErr w:type="spellEnd"/>
           </w:p>
         </w:tc>
       </w:tr>
@@ -6835,17 +7340,21 @@
             <w:pPr>
               <w:jc w:val="both"/>
             </w:pPr>
+            <w:proofErr w:type="spellStart"/>
             <w:r>
               <w:t>Pahb.mtl</w:t>
             </w:r>
+            <w:proofErr w:type="spellEnd"/>
           </w:p>
           <w:p>
             <w:pPr>
               <w:jc w:val="both"/>
             </w:pPr>
+            <w:proofErr w:type="spellStart"/>
             <w:r>
               <w:t>Pahb.obj</w:t>
             </w:r>
+            <w:proofErr w:type="spellEnd"/>
           </w:p>
         </w:tc>
       </w:tr>
@@ -6875,17 +7384,21 @@
             <w:pPr>
               <w:jc w:val="both"/>
             </w:pPr>
+            <w:proofErr w:type="spellStart"/>
             <w:r>
               <w:t>PatapscoHall.mtl</w:t>
             </w:r>
+            <w:proofErr w:type="spellEnd"/>
           </w:p>
           <w:p>
             <w:pPr>
               <w:jc w:val="both"/>
             </w:pPr>
+            <w:proofErr w:type="spellStart"/>
             <w:r>
               <w:t>PatapscoHall.obj</w:t>
             </w:r>
+            <w:proofErr w:type="spellEnd"/>
           </w:p>
         </w:tc>
       </w:tr>
@@ -6915,17 +7428,21 @@
             <w:pPr>
               <w:jc w:val="both"/>
             </w:pPr>
+            <w:proofErr w:type="spellStart"/>
             <w:r>
               <w:t>Physics.mtl</w:t>
             </w:r>
+            <w:proofErr w:type="spellEnd"/>
           </w:p>
           <w:p>
             <w:pPr>
               <w:jc w:val="both"/>
             </w:pPr>
+            <w:proofErr w:type="spellStart"/>
             <w:r>
               <w:t>Physics.obj</w:t>
             </w:r>
+            <w:proofErr w:type="spellEnd"/>
           </w:p>
         </w:tc>
       </w:tr>
@@ -6955,17 +7472,21 @@
             <w:pPr>
               <w:jc w:val="both"/>
             </w:pPr>
+            <w:proofErr w:type="spellStart"/>
             <w:r>
               <w:t>PotomacHall.mtl</w:t>
             </w:r>
+            <w:proofErr w:type="spellEnd"/>
           </w:p>
           <w:p>
             <w:pPr>
               <w:jc w:val="both"/>
             </w:pPr>
+            <w:proofErr w:type="spellStart"/>
             <w:r>
               <w:t>PotomacHall.obj</w:t>
             </w:r>
+            <w:proofErr w:type="spellEnd"/>
           </w:p>
         </w:tc>
       </w:tr>
@@ -6995,17 +7516,21 @@
             <w:pPr>
               <w:jc w:val="both"/>
             </w:pPr>
+            <w:proofErr w:type="spellStart"/>
             <w:r>
               <w:t>PublicPolicy.mtl</w:t>
             </w:r>
+            <w:proofErr w:type="spellEnd"/>
           </w:p>
           <w:p>
             <w:pPr>
               <w:jc w:val="both"/>
             </w:pPr>
+            <w:proofErr w:type="spellStart"/>
             <w:r>
               <w:t>PublicPolicy.obj</w:t>
             </w:r>
+            <w:proofErr w:type="spellEnd"/>
           </w:p>
         </w:tc>
       </w:tr>
@@ -7035,17 +7560,22 @@
             <w:pPr>
               <w:jc w:val="both"/>
             </w:pPr>
+            <w:proofErr w:type="spellStart"/>
             <w:r>
               <w:t>Rac.mtl</w:t>
             </w:r>
+            <w:proofErr w:type="spellEnd"/>
           </w:p>
           <w:p>
             <w:pPr>
               <w:jc w:val="both"/>
             </w:pPr>
-            <w:r>
+            <w:proofErr w:type="spellStart"/>
+            <w:r>
+              <w:lastRenderedPageBreak/>
               <w:t>Rac.obj</w:t>
             </w:r>
+            <w:proofErr w:type="spellEnd"/>
           </w:p>
         </w:tc>
       </w:tr>
@@ -7063,6 +7593,7 @@
               <w:jc w:val="both"/>
             </w:pPr>
             <w:r>
+              <w:lastRenderedPageBreak/>
               <w:t>Sherman Hall</w:t>
             </w:r>
           </w:p>
@@ -7075,17 +7606,21 @@
             <w:pPr>
               <w:jc w:val="both"/>
             </w:pPr>
+            <w:proofErr w:type="spellStart"/>
             <w:r>
               <w:t>Sherman.mtl</w:t>
             </w:r>
+            <w:proofErr w:type="spellEnd"/>
           </w:p>
           <w:p>
             <w:pPr>
               <w:jc w:val="both"/>
             </w:pPr>
+            <w:proofErr w:type="spellStart"/>
             <w:r>
               <w:t>Sherman.obj</w:t>
             </w:r>
+            <w:proofErr w:type="spellEnd"/>
           </w:p>
         </w:tc>
       </w:tr>
@@ -7115,17 +7650,21 @@
             <w:pPr>
               <w:jc w:val="both"/>
             </w:pPr>
+            <w:proofErr w:type="spellStart"/>
             <w:r>
               <w:t>Sondheim.mtl</w:t>
             </w:r>
+            <w:proofErr w:type="spellEnd"/>
           </w:p>
           <w:p>
             <w:pPr>
               <w:jc w:val="both"/>
             </w:pPr>
+            <w:proofErr w:type="spellStart"/>
             <w:r>
               <w:t>Sondheim.obj</w:t>
             </w:r>
+            <w:proofErr w:type="spellEnd"/>
           </w:p>
         </w:tc>
       </w:tr>
@@ -7155,17 +7694,21 @@
             <w:pPr>
               <w:jc w:val="both"/>
             </w:pPr>
+            <w:proofErr w:type="spellStart"/>
             <w:r>
               <w:t>StudentSuccessCntr.mtl</w:t>
             </w:r>
+            <w:proofErr w:type="spellEnd"/>
           </w:p>
           <w:p>
             <w:pPr>
               <w:jc w:val="both"/>
             </w:pPr>
+            <w:proofErr w:type="spellStart"/>
             <w:r>
               <w:t>StudentSuccessCntr.obj</w:t>
             </w:r>
+            <w:proofErr w:type="spellEnd"/>
           </w:p>
         </w:tc>
       </w:tr>
@@ -7195,17 +7738,21 @@
             <w:pPr>
               <w:jc w:val="both"/>
             </w:pPr>
+            <w:proofErr w:type="spellStart"/>
             <w:r>
               <w:t>SusquehannaHall.mtl</w:t>
             </w:r>
+            <w:proofErr w:type="spellEnd"/>
           </w:p>
           <w:p>
             <w:pPr>
               <w:jc w:val="both"/>
             </w:pPr>
+            <w:proofErr w:type="spellStart"/>
             <w:r>
               <w:t>SusquehannaHall.obj</w:t>
             </w:r>
+            <w:proofErr w:type="spellEnd"/>
           </w:p>
         </w:tc>
       </w:tr>
@@ -7235,17 +7782,21 @@
             <w:pPr>
               <w:jc w:val="both"/>
             </w:pPr>
+            <w:proofErr w:type="spellStart"/>
             <w:r>
               <w:t>TrueGrits.mtl</w:t>
             </w:r>
+            <w:proofErr w:type="spellEnd"/>
           </w:p>
           <w:p>
             <w:pPr>
               <w:jc w:val="both"/>
             </w:pPr>
+            <w:proofErr w:type="spellStart"/>
             <w:r>
               <w:t>TrueGrits.obj</w:t>
             </w:r>
+            <w:proofErr w:type="spellEnd"/>
           </w:p>
         </w:tc>
       </w:tr>
@@ -7275,18 +7826,21 @@
             <w:pPr>
               <w:jc w:val="both"/>
             </w:pPr>
+            <w:proofErr w:type="spellStart"/>
             <w:r>
               <w:t>UniversityCenter.mtl</w:t>
             </w:r>
+            <w:proofErr w:type="spellEnd"/>
           </w:p>
           <w:p>
             <w:pPr>
               <w:jc w:val="both"/>
             </w:pPr>
-            <w:r>
-              <w:lastRenderedPageBreak/>
+            <w:proofErr w:type="spellStart"/>
+            <w:r>
               <w:t>UniversityCenter.obj</w:t>
             </w:r>
+            <w:proofErr w:type="spellEnd"/>
           </w:p>
         </w:tc>
       </w:tr>
@@ -7521,25 +8075,31 @@
             <w:pPr>
               <w:jc w:val="both"/>
             </w:pPr>
+            <w:proofErr w:type="spellStart"/>
             <w:r>
               <w:t>T_SkchupEricksonBrick_D.png</w:t>
             </w:r>
+            <w:proofErr w:type="spellEnd"/>
           </w:p>
           <w:p>
             <w:pPr>
               <w:jc w:val="both"/>
             </w:pPr>
+            <w:proofErr w:type="spellStart"/>
             <w:r>
               <w:t>T_SkchupEricksonBrick_N.png</w:t>
             </w:r>
+            <w:proofErr w:type="spellEnd"/>
           </w:p>
           <w:p>
             <w:pPr>
               <w:jc w:val="both"/>
             </w:pPr>
+            <w:proofErr w:type="spellStart"/>
             <w:r>
               <w:t>T_SkchupEricksonBrick_ORM.png</w:t>
             </w:r>
+            <w:proofErr w:type="spellEnd"/>
           </w:p>
         </w:tc>
       </w:tr>
@@ -7652,9 +8212,11 @@
             <w:pPr>
               <w:jc w:val="both"/>
             </w:pPr>
+            <w:proofErr w:type="spellStart"/>
             <w:r>
               <w:t>Library_Tex</w:t>
             </w:r>
+            <w:proofErr w:type="spellEnd"/>
           </w:p>
         </w:tc>
         <w:tc>
@@ -7681,9 +8243,11 @@
             <w:pPr>
               <w:jc w:val="both"/>
             </w:pPr>
+            <w:proofErr w:type="spellStart"/>
             <w:r>
               <w:t>Lib_Shtrs_Col_Tex.png</w:t>
             </w:r>
+            <w:proofErr w:type="spellEnd"/>
           </w:p>
         </w:tc>
       </w:tr>
@@ -7748,8 +8312,13 @@
         <w:t>5</w:t>
       </w:r>
       <w:r>
-        <w:t xml:space="preserve"> VUE_Camera</w:t>
-      </w:r>
+        <w:t xml:space="preserve"> </w:t>
+      </w:r>
+      <w:proofErr w:type="spellStart"/>
+      <w:r>
+        <w:t>VUE_Camera</w:t>
+      </w:r>
+      <w:proofErr w:type="spellEnd"/>
     </w:p>
     <w:p/>
     <w:p>
@@ -7757,7 +8326,15 @@
         <w:jc w:val="both"/>
       </w:pPr>
       <w:r>
-        <w:t xml:space="preserve">The VUE_camera CSC </w:t>
+        <w:t xml:space="preserve">The </w:t>
+      </w:r>
+      <w:proofErr w:type="spellStart"/>
+      <w:r>
+        <w:t>VUE_camera</w:t>
+      </w:r>
+      <w:proofErr w:type="spellEnd"/>
+      <w:r>
+        <w:t xml:space="preserve"> CSC </w:t>
       </w:r>
       <w:r>
         <w:t xml:space="preserve">consists of two components: a camera controller package and a script that enables switching between first- and third-person </w:t>
@@ -7779,6 +8356,7 @@
         <w:jc w:val="both"/>
       </w:pPr>
       <w:r>
+        <w:lastRenderedPageBreak/>
         <w:t>The camera controller component uses</w:t>
       </w:r>
       <w:r>
@@ -7788,7 +8366,15 @@
         <w:t xml:space="preserve"> </w:t>
       </w:r>
       <w:r>
-        <w:t>Third Person Controller Basic Locomotion Template developed by Invector, available for free at the Unity Asset Store (</w:t>
+        <w:t xml:space="preserve">Third Person Controller Basic Locomotion Template developed by </w:t>
+      </w:r>
+      <w:proofErr w:type="spellStart"/>
+      <w:r>
+        <w:t>Invector</w:t>
+      </w:r>
+      <w:proofErr w:type="spellEnd"/>
+      <w:r>
+        <w:t>, available for free at the Unity Asset Store (</w:t>
       </w:r>
       <w:r>
         <w:t>https://assetstore.unity.com/packages/templates/systems/third-person-controller-basic-locomotion-free-82048</w:t>
@@ -7880,11 +8466,7 @@
         <w:t>c</w:t>
       </w:r>
       <w:r>
-        <w:t xml:space="preserve"> button. The script then </w:t>
-      </w:r>
-      <w:r>
-        <w:lastRenderedPageBreak/>
-        <w:t xml:space="preserve">activates the deactivated model and deactivates the active one. The positions of </w:t>
+        <w:t xml:space="preserve"> button. The script then activates the deactivated model and deactivates the active one. The positions of </w:t>
       </w:r>
       <w:r>
         <w:t>the player and camera are copied to the activated player model to save the location and current view of the player while in the same mode</w:t>
@@ -7922,7 +8504,9 @@
       <w:r>
         <w:rPr>
           <w:noProof/>
-        </w:rPr>
+          <w:lang w:eastAsia="en-US"/>
+        </w:rPr>
+        <w:lastRenderedPageBreak/>
         <w:drawing>
           <wp:inline distT="0" distB="0" distL="0" distR="0" wp14:anchorId="0A2124F2" wp14:editId="14D590D6">
             <wp:extent cx="5559552" cy="6930400"/>
@@ -8005,15 +8589,22 @@
         <w:fldChar w:fldCharType="end"/>
       </w:r>
       <w:r>
-        <w:t xml:space="preserve"> Camera Change Script Controlling 3P and 1P Player Models in the VUE_Camera CSC</w:t>
-      </w:r>
-    </w:p>
-    <w:p>
-      <w:pPr>
-        <w:jc w:val="both"/>
-      </w:pPr>
-      <w:r>
-        <w:lastRenderedPageBreak/>
+        <w:t xml:space="preserve"> Camera Change Script Controlling 3P and 1P Player Models in the </w:t>
+      </w:r>
+      <w:proofErr w:type="spellStart"/>
+      <w:r>
+        <w:t>VUE_Camera</w:t>
+      </w:r>
+      <w:proofErr w:type="spellEnd"/>
+      <w:r>
+        <w:t xml:space="preserve"> CSC</w:t>
+      </w:r>
+    </w:p>
+    <w:p>
+      <w:pPr>
+        <w:jc w:val="both"/>
+      </w:pPr>
+      <w:r>
         <w:t>The definitions of each module in Figure 5 are as follows:</w:t>
       </w:r>
     </w:p>
@@ -8158,6 +8749,7 @@
           <w:rFonts w:ascii="Times New Roman" w:hAnsi="Times New Roman" w:cs="Times New Roman"/>
           <w:i/>
         </w:rPr>
+        <w:lastRenderedPageBreak/>
         <w:t>Controller</w:t>
       </w:r>
       <w:r>
@@ -8313,6 +8905,7 @@
           <w:rFonts w:ascii="Times New Roman" w:hAnsi="Times New Roman" w:cs="Times New Roman"/>
         </w:rPr>
       </w:pPr>
+      <w:proofErr w:type="spellStart"/>
       <w:r>
         <w:rPr>
           <w:rFonts w:ascii="Times New Roman" w:hAnsi="Times New Roman" w:cs="Times New Roman"/>
@@ -8320,6 +8913,7 @@
         </w:rPr>
         <w:t>Rigidbody</w:t>
       </w:r>
+      <w:proofErr w:type="spellEnd"/>
       <w:r>
         <w:rPr>
           <w:rFonts w:ascii="Times New Roman" w:hAnsi="Times New Roman" w:cs="Times New Roman"/>
@@ -8535,8 +9129,8 @@
       <w:r>
         <w:rPr>
           <w:noProof/>
-        </w:rPr>
-        <w:lastRenderedPageBreak/>
+          <w:lang w:eastAsia="en-US"/>
+        </w:rPr>
         <w:drawing>
           <wp:inline distT="0" distB="0" distL="0" distR="0" wp14:anchorId="64E9EB07" wp14:editId="742FF3ED">
             <wp:extent cx="5120640" cy="5779008"/>
@@ -8621,19 +9215,33 @@
         <w:pStyle w:val="Heading5"/>
       </w:pPr>
       <w:r>
+        <w:lastRenderedPageBreak/>
         <w:t>4.1.2.1.</w:t>
       </w:r>
       <w:r>
         <w:t>6</w:t>
       </w:r>
       <w:r>
-        <w:t xml:space="preserve"> VUE_HeightMapping</w:t>
-      </w:r>
+        <w:t xml:space="preserve"> </w:t>
+      </w:r>
+      <w:proofErr w:type="spellStart"/>
+      <w:r>
+        <w:t>VUE_HeightMapping</w:t>
+      </w:r>
+      <w:proofErr w:type="spellEnd"/>
     </w:p>
     <w:p/>
     <w:p>
       <w:r>
-        <w:t>The VUE_HeightMapping CSC includes scripts imported into the VUE to provide realistic rendering of the differing heights of buildings.</w:t>
+        <w:t xml:space="preserve">The </w:t>
+      </w:r>
+      <w:proofErr w:type="spellStart"/>
+      <w:r>
+        <w:t>VUE_HeightMapping</w:t>
+      </w:r>
+      <w:proofErr w:type="spellEnd"/>
+      <w:r>
+        <w:t xml:space="preserve"> CSC includes scripts imported into the VUE to provide realistic rendering of the differing heights of buildings.</w:t>
       </w:r>
     </w:p>
     <w:p/>
@@ -8648,13 +9256,26 @@
         <w:t>7</w:t>
       </w:r>
       <w:r>
-        <w:t xml:space="preserve"> VUE_Scenery</w:t>
-      </w:r>
+        <w:t xml:space="preserve"> </w:t>
+      </w:r>
+      <w:proofErr w:type="spellStart"/>
+      <w:r>
+        <w:t>VUE_Scenery</w:t>
+      </w:r>
+      <w:proofErr w:type="spellEnd"/>
     </w:p>
     <w:p/>
     <w:p>
       <w:r>
-        <w:t>The VUE_Scenery CSC includes textures and objects imported into the VUE to provide additional scenery features, such as grass, trees, and water.</w:t>
+        <w:t xml:space="preserve">The </w:t>
+      </w:r>
+      <w:proofErr w:type="spellStart"/>
+      <w:r>
+        <w:t>VUE_Scenery</w:t>
+      </w:r>
+      <w:proofErr w:type="spellEnd"/>
+      <w:r>
+        <w:t xml:space="preserve"> CSC includes textures and objects imported into the VUE to provide additional scenery features, such as grass, trees, and water.</w:t>
       </w:r>
     </w:p>
     <w:p/>
@@ -8663,7 +9284,6 @@
         <w:pStyle w:val="Heading4"/>
       </w:pPr>
       <w:r>
-        <w:lastRenderedPageBreak/>
         <w:t>4.1.2.2 Virtual Tour Interface (VTI) CSCI</w:t>
       </w:r>
     </w:p>
@@ -8688,16 +9308,24 @@
           <w:i/>
         </w:rPr>
       </w:pPr>
+      <w:proofErr w:type="spellStart"/>
       <w:r>
         <w:rPr>
           <w:i/>
         </w:rPr>
-        <w:t>WebGL Framework</w:t>
-      </w:r>
+        <w:t>WebGL</w:t>
+      </w:r>
+      <w:proofErr w:type="spellEnd"/>
       <w:r>
         <w:rPr>
           <w:i/>
         </w:rPr>
+        <w:t xml:space="preserve"> Framework</w:t>
+      </w:r>
+      <w:r>
+        <w:rPr>
+          <w:i/>
+        </w:rPr>
         <w:t xml:space="preserve"> and Webserver File Structure</w:t>
       </w:r>
     </w:p>
@@ -8711,10 +9339,26 @@
         <w:jc w:val="both"/>
       </w:pPr>
       <w:r>
-        <w:t xml:space="preserve">The VTI uses the WebGL framework to enable rendering of the Unity engine’s 3D graphics within the client’s web browser. </w:t>
-      </w:r>
-      <w:r>
-        <w:t>The WebGL process</w:t>
+        <w:t xml:space="preserve">The VTI uses the </w:t>
+      </w:r>
+      <w:proofErr w:type="spellStart"/>
+      <w:r>
+        <w:t>WebGL</w:t>
+      </w:r>
+      <w:proofErr w:type="spellEnd"/>
+      <w:r>
+        <w:t xml:space="preserve"> framework to enable rendering of the Unity engine’s 3D graphics within the client’s web browser. </w:t>
+      </w:r>
+      <w:r>
+        <w:t xml:space="preserve">The </w:t>
+      </w:r>
+      <w:proofErr w:type="spellStart"/>
+      <w:r>
+        <w:t>WebGL</w:t>
+      </w:r>
+      <w:proofErr w:type="spellEnd"/>
+      <w:r>
+        <w:t xml:space="preserve"> process</w:t>
       </w:r>
       <w:r>
         <w:t xml:space="preserve"> </w:t>
@@ -8739,7 +9383,21 @@
         <w:rPr>
           <w:rFonts w:ascii="Times New Roman" w:hAnsi="Times New Roman" w:cs="Times New Roman"/>
         </w:rPr>
-        <w:t>The developer creates code in the Unity engine using C# scripts and the .NET framework and chooses to build and run the code as a WebGL build target</w:t>
+        <w:t xml:space="preserve">The developer creates code in the Unity engine using C# scripts and the .NET framework and chooses to build and run the code as a </w:t>
+      </w:r>
+      <w:proofErr w:type="spellStart"/>
+      <w:r>
+        <w:rPr>
+          <w:rFonts w:ascii="Times New Roman" w:hAnsi="Times New Roman" w:cs="Times New Roman"/>
+        </w:rPr>
+        <w:t>WebGL</w:t>
+      </w:r>
+      <w:proofErr w:type="spellEnd"/>
+      <w:r>
+        <w:rPr>
+          <w:rFonts w:ascii="Times New Roman" w:hAnsi="Times New Roman" w:cs="Times New Roman"/>
+        </w:rPr>
+        <w:t xml:space="preserve"> build target</w:t>
       </w:r>
       <w:r>
         <w:rPr>
@@ -8789,7 +9447,63 @@
         <w:rPr>
           <w:rFonts w:ascii="Times New Roman" w:hAnsi="Times New Roman" w:cs="Times New Roman"/>
         </w:rPr>
-        <w:t>The emscripten compiler toolchain is used to cross-compile the Unity runtime code (written in C and C++) into asm.js JavaScript, an optimized subset of JavaScript that allows JavaScript engines to Ahead-of-Time (AOT) comple asm.js code into efficient native code</w:t>
+        <w:t xml:space="preserve">The </w:t>
+      </w:r>
+      <w:proofErr w:type="spellStart"/>
+      <w:r>
+        <w:rPr>
+          <w:rFonts w:ascii="Times New Roman" w:hAnsi="Times New Roman" w:cs="Times New Roman"/>
+        </w:rPr>
+        <w:t>emscripten</w:t>
+      </w:r>
+      <w:proofErr w:type="spellEnd"/>
+      <w:r>
+        <w:rPr>
+          <w:rFonts w:ascii="Times New Roman" w:hAnsi="Times New Roman" w:cs="Times New Roman"/>
+        </w:rPr>
+        <w:t xml:space="preserve"> compiler toolchain is used to cross-compile the Unity runtime code (written in C and C++) into </w:t>
+      </w:r>
+      <w:proofErr w:type="spellStart"/>
+      <w:r>
+        <w:rPr>
+          <w:rFonts w:ascii="Times New Roman" w:hAnsi="Times New Roman" w:cs="Times New Roman"/>
+        </w:rPr>
+        <w:t>asm.js</w:t>
+      </w:r>
+      <w:proofErr w:type="spellEnd"/>
+      <w:r>
+        <w:rPr>
+          <w:rFonts w:ascii="Times New Roman" w:hAnsi="Times New Roman" w:cs="Times New Roman"/>
+        </w:rPr>
+        <w:t xml:space="preserve"> JavaScript, an optimized subset of JavaScript that allows JavaScript engines to Ahead-of-Time (AOT) </w:t>
+      </w:r>
+      <w:proofErr w:type="spellStart"/>
+      <w:r>
+        <w:rPr>
+          <w:rFonts w:ascii="Times New Roman" w:hAnsi="Times New Roman" w:cs="Times New Roman"/>
+        </w:rPr>
+        <w:t>comple</w:t>
+      </w:r>
+      <w:proofErr w:type="spellEnd"/>
+      <w:r>
+        <w:rPr>
+          <w:rFonts w:ascii="Times New Roman" w:hAnsi="Times New Roman" w:cs="Times New Roman"/>
+        </w:rPr>
+        <w:t xml:space="preserve"> </w:t>
+      </w:r>
+      <w:proofErr w:type="spellStart"/>
+      <w:r>
+        <w:rPr>
+          <w:rFonts w:ascii="Times New Roman" w:hAnsi="Times New Roman" w:cs="Times New Roman"/>
+        </w:rPr>
+        <w:t>asm.js</w:t>
+      </w:r>
+      <w:proofErr w:type="spellEnd"/>
+      <w:r>
+        <w:rPr>
+          <w:rFonts w:ascii="Times New Roman" w:hAnsi="Times New Roman" w:cs="Times New Roman"/>
+        </w:rPr>
+        <w:t xml:space="preserve"> code into efficient native code</w:t>
       </w:r>
       <w:r>
         <w:rPr>
@@ -8829,12 +9543,21 @@
         </w:rPr>
         <w:t xml:space="preserve"> folder containing project files an an </w:t>
       </w:r>
+      <w:proofErr w:type="spellStart"/>
       <w:r>
         <w:rPr>
           <w:rFonts w:ascii="Times New Roman" w:hAnsi="Times New Roman" w:cs="Times New Roman"/>
           <w:i/>
         </w:rPr>
-        <w:t xml:space="preserve">index.html </w:t>
+        <w:t>index.html</w:t>
+      </w:r>
+      <w:proofErr w:type="spellEnd"/>
+      <w:r>
+        <w:rPr>
+          <w:rFonts w:ascii="Times New Roman" w:hAnsi="Times New Roman" w:cs="Times New Roman"/>
+          <w:i/>
+        </w:rPr>
+        <w:t xml:space="preserve"> </w:t>
       </w:r>
       <w:r>
         <w:rPr>
@@ -8854,7 +9577,23 @@
         <w:jc w:val="both"/>
       </w:pPr>
       <w:r>
-        <w:t>Figure 7 depicts the WebGL process. Figure 8 shows the files created after building the WebGL target in the context of the overall webserver file structure.</w:t>
+        <w:t xml:space="preserve">Figure 7 depicts the </w:t>
+      </w:r>
+      <w:proofErr w:type="spellStart"/>
+      <w:r>
+        <w:t>WebGL</w:t>
+      </w:r>
+      <w:proofErr w:type="spellEnd"/>
+      <w:r>
+        <w:t xml:space="preserve"> process. Figure 8 shows the files created after building the </w:t>
+      </w:r>
+      <w:proofErr w:type="spellStart"/>
+      <w:r>
+        <w:t>WebGL</w:t>
+      </w:r>
+      <w:proofErr w:type="spellEnd"/>
+      <w:r>
+        <w:t xml:space="preserve"> target in the context of the overall webserver file structure.</w:t>
       </w:r>
     </w:p>
     <w:p>
@@ -8865,6 +9604,7 @@
       <w:r>
         <w:rPr>
           <w:noProof/>
+          <w:lang w:eastAsia="en-US"/>
         </w:rPr>
         <w:lastRenderedPageBreak/>
         <w:drawing>
@@ -8951,8 +9691,13 @@
       <w:r>
         <w:t xml:space="preserve"> </w:t>
       </w:r>
-      <w:r>
-        <w:t>WebGL Framework</w:t>
+      <w:proofErr w:type="spellStart"/>
+      <w:r>
+        <w:t>WebGL</w:t>
+      </w:r>
+      <w:proofErr w:type="spellEnd"/>
+      <w:r>
+        <w:t xml:space="preserve"> Framework</w:t>
       </w:r>
     </w:p>
     <w:p/>
@@ -8985,6 +9730,7 @@
       <w:r>
         <w:rPr>
           <w:noProof/>
+          <w:lang w:eastAsia="en-US"/>
         </w:rPr>
         <w:drawing>
           <wp:inline distT="0" distB="0" distL="0" distR="0" wp14:anchorId="3A16601C" wp14:editId="07FD0F71">
@@ -9191,11 +9937,19 @@
         </w:rPr>
         <w:t xml:space="preserve">: Links the user to a page that launches the </w:t>
       </w:r>
-      <w:r>
-        <w:rPr>
-          <w:rFonts w:ascii="Times New Roman" w:hAnsi="Times New Roman" w:cs="Times New Roman"/>
-        </w:rPr>
-        <w:t>VUE_CampusExplorer CSC</w:t>
+      <w:proofErr w:type="spellStart"/>
+      <w:r>
+        <w:rPr>
+          <w:rFonts w:ascii="Times New Roman" w:hAnsi="Times New Roman" w:cs="Times New Roman"/>
+        </w:rPr>
+        <w:t>VUE_CampusExplorer</w:t>
+      </w:r>
+      <w:proofErr w:type="spellEnd"/>
+      <w:r>
+        <w:rPr>
+          <w:rFonts w:ascii="Times New Roman" w:hAnsi="Times New Roman" w:cs="Times New Roman"/>
+        </w:rPr>
+        <w:t xml:space="preserve"> CSC</w:t>
       </w:r>
     </w:p>
     <w:p>
@@ -9223,11 +9977,19 @@
         </w:rPr>
         <w:t xml:space="preserve">: Links the user to a page that launches the </w:t>
       </w:r>
-      <w:r>
-        <w:rPr>
-          <w:rFonts w:ascii="Times New Roman" w:hAnsi="Times New Roman" w:cs="Times New Roman"/>
-        </w:rPr>
-        <w:t>VUE_ParkingFInder CSC</w:t>
+      <w:proofErr w:type="spellStart"/>
+      <w:r>
+        <w:rPr>
+          <w:rFonts w:ascii="Times New Roman" w:hAnsi="Times New Roman" w:cs="Times New Roman"/>
+        </w:rPr>
+        <w:t>VUE_ParkingFInder</w:t>
+      </w:r>
+      <w:proofErr w:type="spellEnd"/>
+      <w:r>
+        <w:rPr>
+          <w:rFonts w:ascii="Times New Roman" w:hAnsi="Times New Roman" w:cs="Times New Roman"/>
+        </w:rPr>
+        <w:t xml:space="preserve"> CSC</w:t>
       </w:r>
     </w:p>
     <w:p>
@@ -9243,6 +10005,7 @@
       <w:r>
         <w:rPr>
           <w:noProof/>
+          <w:lang w:eastAsia="en-US"/>
         </w:rPr>
         <w:lastRenderedPageBreak/>
         <w:drawing>
@@ -9362,6 +10125,7 @@
       <w:r>
         <w:rPr>
           <w:noProof/>
+          <w:lang w:eastAsia="en-US"/>
         </w:rPr>
         <w:drawing>
           <wp:inline distT="0" distB="0" distL="0" distR="0" wp14:anchorId="3D160B91" wp14:editId="0B1D89E3">
@@ -9499,6 +10263,7 @@
       <w:r>
         <w:rPr>
           <w:noProof/>
+          <w:lang w:eastAsia="en-US"/>
         </w:rPr>
         <w:drawing>
           <wp:inline distT="0" distB="0" distL="0" distR="0" wp14:anchorId="0F7FFEB0" wp14:editId="5A83B48D">
@@ -9663,7 +10428,15 @@
         <w:t xml:space="preserve"> </w:t>
       </w:r>
       <w:r>
-        <w:t>takes the user to a new page on the website that launches the VUE_CampusExplorer CSC.</w:t>
+        <w:t xml:space="preserve">takes the user to a new page on the website that launches the </w:t>
+      </w:r>
+      <w:proofErr w:type="spellStart"/>
+      <w:r>
+        <w:t>VUE_CampusExplorer</w:t>
+      </w:r>
+      <w:proofErr w:type="spellEnd"/>
+      <w:r>
+        <w:t xml:space="preserve"> CSC.</w:t>
       </w:r>
       <w:r>
         <w:t xml:space="preserve"> The be</w:t>
@@ -9681,6 +10454,7 @@
       <w:r>
         <w:rPr>
           <w:noProof/>
+          <w:lang w:eastAsia="en-US"/>
         </w:rPr>
         <w:drawing>
           <wp:inline distT="0" distB="0" distL="0" distR="0" wp14:anchorId="26401050" wp14:editId="3495C62F">
@@ -9983,21 +10757,7 @@
           <w:rFonts w:asciiTheme="majorHAnsi" w:eastAsiaTheme="majorEastAsia" w:hAnsiTheme="majorHAnsi" w:cstheme="majorBidi"/>
           <w:color w:val="2F5496" w:themeColor="accent1" w:themeShade="BF"/>
         </w:rPr>
-        <w:t>4</w:t>
-      </w:r>
-      <w:r>
-        <w:rPr>
-          <w:rFonts w:asciiTheme="majorHAnsi" w:eastAsiaTheme="majorEastAsia" w:hAnsiTheme="majorHAnsi" w:cstheme="majorBidi"/>
-          <w:color w:val="2F5496" w:themeColor="accent1" w:themeShade="BF"/>
-        </w:rPr>
-        <w:t xml:space="preserve"> </w:t>
-      </w:r>
-      <w:r>
-        <w:rPr>
-          <w:rFonts w:asciiTheme="majorHAnsi" w:eastAsiaTheme="majorEastAsia" w:hAnsiTheme="majorHAnsi" w:cstheme="majorBidi"/>
-          <w:color w:val="2F5496" w:themeColor="accent1" w:themeShade="BF"/>
-        </w:rPr>
-        <w:t>Find Parking</w:t>
+        <w:t>4 Find Parking</w:t>
       </w:r>
     </w:p>
     <w:p/>
@@ -10006,7 +10766,15 @@
         <w:jc w:val="both"/>
       </w:pPr>
       <w:r>
-        <w:t>Selecting “Find Parking” opens a new page on the website that launches the VUE_ParkingFinder CSC and takes the user into the following activity path:</w:t>
+        <w:t xml:space="preserve">Selecting “Find Parking” opens a new page on the website that launches the </w:t>
+      </w:r>
+      <w:proofErr w:type="spellStart"/>
+      <w:r>
+        <w:t>VUE_ParkingFinder</w:t>
+      </w:r>
+      <w:proofErr w:type="spellEnd"/>
+      <w:r>
+        <w:t xml:space="preserve"> CSC and takes the user into the following activity path:</w:t>
       </w:r>
     </w:p>
     <w:p>
@@ -10022,6 +10790,7 @@
       <w:r>
         <w:rPr>
           <w:noProof/>
+          <w:lang w:eastAsia="en-US"/>
         </w:rPr>
         <w:drawing>
           <wp:inline distT="0" distB="0" distL="0" distR="0" wp14:anchorId="1BBFAAAC" wp14:editId="2AFF2373">
@@ -10162,33 +10931,33 @@
         <w:pStyle w:val="Heading2"/>
         <w:jc w:val="both"/>
       </w:pPr>
-      <w:bookmarkStart w:id="20" w:name="_Toc530431155"/>
+      <w:bookmarkStart w:id="19" w:name="_Toc530431155"/>
       <w:r>
         <w:t>4.2 Concept of Execution</w:t>
       </w:r>
+      <w:bookmarkEnd w:id="19"/>
+    </w:p>
+    <w:p>
+      <w:pPr>
+        <w:pStyle w:val="Heading2"/>
+        <w:jc w:val="both"/>
+      </w:pPr>
+      <w:bookmarkStart w:id="20" w:name="_Toc530431156"/>
+      <w:r>
+        <w:t>4.3 Interface Design</w:t>
+      </w:r>
       <w:bookmarkEnd w:id="20"/>
     </w:p>
     <w:p>
       <w:pPr>
-        <w:pStyle w:val="Heading2"/>
-        <w:jc w:val="both"/>
-      </w:pPr>
-      <w:bookmarkStart w:id="21" w:name="_Toc530431156"/>
-      <w:r>
-        <w:t>4.3 Interface Design</w:t>
+        <w:pStyle w:val="Heading3"/>
+        <w:jc w:val="both"/>
+      </w:pPr>
+      <w:bookmarkStart w:id="21" w:name="_Toc530431157"/>
+      <w:r>
+        <w:t>4.3.1 Interface Identification and Diagrams</w:t>
       </w:r>
       <w:bookmarkEnd w:id="21"/>
-    </w:p>
-    <w:p>
-      <w:pPr>
-        <w:pStyle w:val="Heading3"/>
-        <w:jc w:val="both"/>
-      </w:pPr>
-      <w:bookmarkStart w:id="22" w:name="_Toc530431157"/>
-      <w:r>
-        <w:t>4.3.1 Interface Identification and Diagrams</w:t>
-      </w:r>
-      <w:bookmarkEnd w:id="22"/>
     </w:p>
     <w:p>
       <w:pPr>
@@ -10503,7 +11272,7 @@
           <w:szCs w:val="48"/>
         </w:rPr>
       </w:pPr>
-      <w:bookmarkStart w:id="23" w:name="_Toc530431158"/>
+      <w:bookmarkStart w:id="22" w:name="_Toc530431158"/>
       <w:r>
         <w:rPr>
           <w:b/>
@@ -10514,9 +11283,57 @@
         </w:rPr>
         <w:t>5 Requirements Traceability</w:t>
       </w:r>
-      <w:bookmarkEnd w:id="23"/>
-    </w:p>
-    <w:p/>
+      <w:bookmarkEnd w:id="22"/>
+    </w:p>
+    <w:p>
+      <w:pPr>
+        <w:spacing w:before="100" w:beforeAutospacing="1" w:after="100" w:afterAutospacing="1"/>
+        <w:contextualSpacing/>
+        <w:jc w:val="both"/>
+        <w:outlineLvl w:val="0"/>
+        <w:rPr>
+          <w:b/>
+          <w:bCs/>
+          <w:kern w:val="36"/>
+          <w:sz w:val="48"/>
+          <w:szCs w:val="48"/>
+        </w:rPr>
+      </w:pPr>
+    </w:p>
+    <w:p>
+      <w:pPr>
+        <w:spacing w:before="100" w:beforeAutospacing="1" w:after="100" w:afterAutospacing="1"/>
+        <w:contextualSpacing/>
+        <w:jc w:val="both"/>
+        <w:outlineLvl w:val="0"/>
+        <w:rPr>
+          <w:bCs/>
+          <w:kern w:val="36"/>
+        </w:rPr>
+      </w:pPr>
+      <w:r>
+        <w:rPr>
+          <w:bCs/>
+          <w:kern w:val="36"/>
+        </w:rPr>
+        <w:t xml:space="preserve">The following table provides tractability to SRS. This table is current as of Revision A. </w:t>
+      </w:r>
+    </w:p>
+    <w:p>
+      <w:pPr>
+        <w:spacing w:before="100" w:beforeAutospacing="1" w:after="100" w:afterAutospacing="1"/>
+        <w:contextualSpacing/>
+        <w:jc w:val="both"/>
+        <w:outlineLvl w:val="0"/>
+        <w:rPr>
+          <w:b/>
+          <w:bCs/>
+          <w:kern w:val="36"/>
+          <w:sz w:val="48"/>
+          <w:szCs w:val="48"/>
+        </w:rPr>
+      </w:pPr>
+    </w:p>
     <w:tbl>
       <w:tblPr>
         <w:tblStyle w:val="TableGrid"/>
@@ -10642,7 +11459,11 @@
           <w:tcPr>
             <w:tcW w:w="2426" w:type="dxa"/>
           </w:tcPr>
-          <w:p/>
+          <w:p>
+            <w:r>
+              <w:t>Display the VTI</w:t>
+            </w:r>
+          </w:p>
         </w:tc>
         <w:tc>
           <w:tcPr>
@@ -10732,7 +11553,11 @@
           <w:tcPr>
             <w:tcW w:w="2426" w:type="dxa"/>
           </w:tcPr>
-          <w:p/>
+          <w:p>
+            <w:r>
+              <w:t>Display VTI Main Page</w:t>
+            </w:r>
+          </w:p>
         </w:tc>
         <w:tc>
           <w:tcPr>
@@ -10762,7 +11587,14 @@
           <w:tcPr>
             <w:tcW w:w="2426" w:type="dxa"/>
           </w:tcPr>
-          <w:p/>
+          <w:p>
+            <w:r>
+              <w:t>VTI</w:t>
+            </w:r>
+            <w:r>
+              <w:t xml:space="preserve"> Home Page Details</w:t>
+            </w:r>
+          </w:p>
         </w:tc>
         <w:tc>
           <w:tcPr>
@@ -10795,7 +11627,11 @@
           <w:tcPr>
             <w:tcW w:w="2426" w:type="dxa"/>
           </w:tcPr>
-          <w:p/>
+          <w:p>
+            <w:r>
+              <w:t>VTI Menu Display</w:t>
+            </w:r>
+          </w:p>
         </w:tc>
         <w:tc>
           <w:tcPr>
@@ -10828,7 +11664,11 @@
           <w:tcPr>
             <w:tcW w:w="2426" w:type="dxa"/>
           </w:tcPr>
-          <w:p/>
+          <w:p>
+            <w:r>
+              <w:t>“About this Website” Informational Page</w:t>
+            </w:r>
+          </w:p>
         </w:tc>
         <w:tc>
           <w:tcPr>
@@ -10861,7 +11701,11 @@
           <w:tcPr>
             <w:tcW w:w="2426" w:type="dxa"/>
           </w:tcPr>
-          <w:p/>
+          <w:p>
+            <w:r>
+              <w:t>Launches the VCE</w:t>
+            </w:r>
+          </w:p>
         </w:tc>
         <w:tc>
           <w:tcPr>
@@ -10894,7 +11738,11 @@
           <w:tcPr>
             <w:tcW w:w="2426" w:type="dxa"/>
           </w:tcPr>
-          <w:p/>
+          <w:p>
+            <w:r>
+              <w:t>Launches the VPF</w:t>
+            </w:r>
+          </w:p>
         </w:tc>
         <w:tc>
           <w:tcPr>
@@ -10927,7 +11775,14 @@
           <w:tcPr>
             <w:tcW w:w="2426" w:type="dxa"/>
           </w:tcPr>
-          <w:p/>
+          <w:p>
+            <w:r>
+              <w:t>Directs User to a T</w:t>
+            </w:r>
+            <w:r>
+              <w:t>utorial</w:t>
+            </w:r>
+          </w:p>
         </w:tc>
         <w:tc>
           <w:tcPr>
@@ -10960,7 +11815,11 @@
           <w:tcPr>
             <w:tcW w:w="2426" w:type="dxa"/>
           </w:tcPr>
-          <w:p/>
+          <w:p>
+            <w:r>
+              <w:t>Allows User to Return to VTI Main Page</w:t>
+            </w:r>
+          </w:p>
         </w:tc>
         <w:tc>
           <w:tcPr>
@@ -10993,7 +11852,11 @@
           <w:tcPr>
             <w:tcW w:w="2426" w:type="dxa"/>
           </w:tcPr>
-          <w:p/>
+          <w:p>
+            <w:r>
+              <w:t>Prevents Storage of User Data</w:t>
+            </w:r>
+          </w:p>
         </w:tc>
         <w:tc>
           <w:tcPr>
@@ -11026,7 +11889,14 @@
           <w:tcPr>
             <w:tcW w:w="2426" w:type="dxa"/>
           </w:tcPr>
-          <w:p/>
+          <w:p>
+            <w:r>
+              <w:t xml:space="preserve">Functionality </w:t>
+            </w:r>
+            <w:r>
+              <w:t>for Specified Web Browsers</w:t>
+            </w:r>
+          </w:p>
         </w:tc>
         <w:tc>
           <w:tcPr>
@@ -11059,7 +11929,11 @@
           <w:tcPr>
             <w:tcW w:w="2426" w:type="dxa"/>
           </w:tcPr>
-          <w:p/>
+          <w:p>
+            <w:r>
+              <w:t>Functionality When Not Using a Specified Web Browser from 3.2.1.13</w:t>
+            </w:r>
+          </w:p>
         </w:tc>
         <w:tc>
           <w:tcPr>
@@ -11092,7 +11966,11 @@
           <w:tcPr>
             <w:tcW w:w="2426" w:type="dxa"/>
           </w:tcPr>
-          <w:p/>
+          <w:p>
+            <w:r>
+              <w:t>Error Message When on Mobile Devices</w:t>
+            </w:r>
+          </w:p>
         </w:tc>
         <w:tc>
           <w:tcPr>
@@ -11128,7 +12006,11 @@
           <w:tcPr>
             <w:tcW w:w="2426" w:type="dxa"/>
           </w:tcPr>
-          <w:p/>
+          <w:p>
+            <w:r>
+              <w:t>Quickly Load VCE</w:t>
+            </w:r>
+          </w:p>
         </w:tc>
         <w:tc>
           <w:tcPr>
@@ -11167,7 +12049,11 @@
           <w:tcPr>
             <w:tcW w:w="2426" w:type="dxa"/>
           </w:tcPr>
-          <w:p/>
+          <w:p>
+            <w:r>
+              <w:t>Initial View of VCE</w:t>
+            </w:r>
+          </w:p>
         </w:tc>
         <w:tc>
           <w:tcPr>
@@ -11206,7 +12092,10 @@
           <w:tcPr>
             <w:tcW w:w="2426" w:type="dxa"/>
           </w:tcPr>
-          <w:p/>
+          <w:p>
+            <w:bookmarkStart w:id="23" w:name="_GoBack"/>
+            <w:bookmarkEnd w:id="23"/>
+          </w:p>
         </w:tc>
         <w:tc>
           <w:tcPr>
@@ -11306,6 +12195,7 @@
           </w:tcPr>
           <w:p>
             <w:r>
+              <w:lastRenderedPageBreak/>
               <w:t>3.2.</w:t>
             </w:r>
             <w:r>
@@ -11930,7 +12820,6 @@
           </w:tcPr>
           <w:p>
             <w:r>
-              <w:lastRenderedPageBreak/>
               <w:t>3.2.4.4</w:t>
             </w:r>
           </w:p>
@@ -12698,78 +13587,129 @@
           <w:sz w:val="48"/>
           <w:szCs w:val="48"/>
         </w:rPr>
+        <w:t>6 Notes</w:t>
+      </w:r>
+      <w:bookmarkEnd w:id="24"/>
+    </w:p>
+    <w:p>
+      <w:pPr>
+        <w:pStyle w:val="Heading2"/>
+      </w:pPr>
+      <w:bookmarkStart w:id="25" w:name="_Toc530431160"/>
+      <w:r>
+        <w:t xml:space="preserve">6.1 </w:t>
+      </w:r>
+      <w:r>
+        <w:t>Background and Rationale</w:t>
+      </w:r>
+      <w:bookmarkEnd w:id="25"/>
+    </w:p>
+    <w:p>
+      <w:pPr>
+        <w:spacing w:before="100" w:beforeAutospacing="1" w:after="100" w:afterAutospacing="1"/>
+        <w:contextualSpacing/>
+        <w:jc w:val="both"/>
+      </w:pPr>
+      <w:r>
+        <w:t xml:space="preserve">A virtual campus tour is an important component of a university’s strategy for recruiting students. In an environment of intense competition for students of all types—domestic and international, in-state and out-of-state, and undergraduate and graduate—a strong virtual tour application can convince a prospective student to apply or visit the campus in person. Additionally, virtual campus tours can help current students and visitors navigate their way to their classes or special events. </w:t>
+      </w:r>
+    </w:p>
+    <w:p>
+      <w:pPr>
+        <w:spacing w:before="100" w:beforeAutospacing="1" w:after="100" w:afterAutospacing="1"/>
+        <w:contextualSpacing/>
+        <w:jc w:val="both"/>
+      </w:pPr>
+    </w:p>
+    <w:p>
+      <w:pPr>
+        <w:spacing w:before="100" w:beforeAutospacing="1" w:after="100" w:afterAutospacing="1"/>
+        <w:contextualSpacing/>
+        <w:jc w:val="both"/>
+      </w:pPr>
+      <w:r>
+        <w:t xml:space="preserve">UMBC currently has several websites that nominally offer virtual tours of the campus. The Undergraduate Admissions UMBC Virtual Tour (located at </w:t>
+      </w:r>
+      <w:proofErr w:type="spellStart"/>
+      <w:r>
+        <w:t>undergraduate.umbc.edu</w:t>
+      </w:r>
+      <w:proofErr w:type="spellEnd"/>
+      <w:r>
+        <w:t>/visit/virtual-</w:t>
+      </w:r>
+      <w:proofErr w:type="spellStart"/>
+      <w:r>
+        <w:t>tour.php</w:t>
+      </w:r>
+      <w:proofErr w:type="spellEnd"/>
+      <w:r>
+        <w:t>) provides 9 panoramic views of the campus, though it claims to offer 25 views. A virtual tour site for the graduate school (</w:t>
+      </w:r>
+      <w:proofErr w:type="spellStart"/>
+      <w:r>
+        <w:t>gradschool.umbc.edu</w:t>
+      </w:r>
+      <w:proofErr w:type="spellEnd"/>
+      <w:r>
+        <w:t>/discover/</w:t>
+      </w:r>
+      <w:proofErr w:type="spellStart"/>
+      <w:r>
+        <w:t>vtour</w:t>
+      </w:r>
+      <w:proofErr w:type="spellEnd"/>
+      <w:r>
+        <w:t>/) simply provides a link to the same site that hosts the panoramic campus views noted above. Additionally, a UMBC undergraduate student created a basic virtual tour mobile application for Android devices in 2014 titled, “Introducing UMBC Tours - A Virtual Campus Tour Experience for Android” (</w:t>
+      </w:r>
+      <w:proofErr w:type="spellStart"/>
+      <w:r>
+        <w:t>www.youtube.com</w:t>
+      </w:r>
+      <w:proofErr w:type="spellEnd"/>
+      <w:r>
+        <w:t>/</w:t>
+      </w:r>
+      <w:proofErr w:type="spellStart"/>
+      <w:r>
+        <w:t>watch?v</w:t>
+      </w:r>
+      <w:proofErr w:type="spellEnd"/>
+      <w:r>
+        <w:t>=zRI61jkUDT4). However, this implementation had extremely limited functionality and did not represent a significant improvement on the applications offered on the UMBC website.</w:t>
+      </w:r>
+    </w:p>
+    <w:p>
+      <w:pPr>
+        <w:spacing w:before="100" w:beforeAutospacing="1" w:after="100" w:afterAutospacing="1"/>
+        <w:contextualSpacing/>
+        <w:jc w:val="both"/>
+      </w:pPr>
+    </w:p>
+    <w:p>
+      <w:pPr>
+        <w:spacing w:before="100" w:beforeAutospacing="1" w:after="100" w:afterAutospacing="1"/>
+        <w:contextualSpacing/>
+        <w:jc w:val="both"/>
+      </w:pPr>
+      <w:r>
+        <w:t xml:space="preserve">The purpose of the UMBC VT2 software described in this design document is to dramatically improve the currently available UMBC virtual tour applications by importing the UMBC campus map and building information into the Unity game engine. It </w:t>
+      </w:r>
+      <w:r>
+        <w:t>will allow</w:t>
+      </w:r>
+      <w:r>
+        <w:t xml:space="preserve"> users to select any location on a three-dimensional map of the campus and allow them to explore it freely. It </w:t>
+      </w:r>
+      <w:r>
+        <w:t>will provide</w:t>
+      </w:r>
+      <w:r>
+        <w:t xml:space="preserve"> </w:t>
+      </w:r>
+      <w:r>
         <w:lastRenderedPageBreak/>
-        <w:t>6 Notes</w:t>
-      </w:r>
-      <w:bookmarkEnd w:id="24"/>
-    </w:p>
-    <w:p>
-      <w:pPr>
-        <w:pStyle w:val="Heading2"/>
-      </w:pPr>
-      <w:bookmarkStart w:id="25" w:name="_Toc530431160"/>
-      <w:r>
-        <w:t xml:space="preserve">6.1 </w:t>
-      </w:r>
-      <w:r>
-        <w:t>Background and Rationale</w:t>
-      </w:r>
-      <w:bookmarkEnd w:id="25"/>
-    </w:p>
-    <w:p>
-      <w:pPr>
-        <w:spacing w:before="100" w:beforeAutospacing="1" w:after="100" w:afterAutospacing="1"/>
-        <w:contextualSpacing/>
-        <w:jc w:val="both"/>
-      </w:pPr>
-      <w:r>
-        <w:t xml:space="preserve">A virtual campus tour is an important component of a university’s strategy for recruiting students. In an environment of intense competition for students of all types—domestic and international, in-state and out-of-state, and undergraduate and graduate—a strong virtual tour application can convince a prospective student to apply or visit the campus in person. Additionally, virtual campus tours can help current students and visitors navigate their way to their classes or special events. </w:t>
-      </w:r>
-    </w:p>
-    <w:p>
-      <w:pPr>
-        <w:spacing w:before="100" w:beforeAutospacing="1" w:after="100" w:afterAutospacing="1"/>
-        <w:contextualSpacing/>
-        <w:jc w:val="both"/>
-      </w:pPr>
-    </w:p>
-    <w:p>
-      <w:pPr>
-        <w:spacing w:before="100" w:beforeAutospacing="1" w:after="100" w:afterAutospacing="1"/>
-        <w:contextualSpacing/>
-        <w:jc w:val="both"/>
-      </w:pPr>
-      <w:r>
-        <w:t>UMBC currently has several websites that nominally offer virtual tours of the campus. The Undergraduate Admissions UMBC Virtual Tour (located at undergraduate.umbc.edu/visit/virtual-tour.php) provides 9 panoramic views of the campus, though it claims to offer 25 views. A virtual tour site for the graduate school (gradschool.umbc.edu/discover/vtour/) simply provides a link to the same site that hosts the panoramic campus views noted above. Additionally, a UMBC undergraduate student created a basic virtual tour mobile application for Android devices in 2014 titled, “Introducing UMBC Tours - A Virtual Campus Tour Experience for Android” (www.youtube.com/watch?v=zRI61jkUDT4). However, this implementation had extremely limited functionality and did not represent a significant improvement on the applications offered on the UMBC website.</w:t>
-      </w:r>
-    </w:p>
-    <w:p>
-      <w:pPr>
-        <w:spacing w:before="100" w:beforeAutospacing="1" w:after="100" w:afterAutospacing="1"/>
-        <w:contextualSpacing/>
-        <w:jc w:val="both"/>
-      </w:pPr>
-    </w:p>
-    <w:p>
-      <w:pPr>
-        <w:spacing w:before="100" w:beforeAutospacing="1" w:after="100" w:afterAutospacing="1"/>
-        <w:contextualSpacing/>
-        <w:jc w:val="both"/>
-      </w:pPr>
-      <w:r>
-        <w:t xml:space="preserve">The purpose of the UMBC VT2 software described in this design document is to dramatically improve the currently available UMBC virtual tour applications by importing the UMBC campus map and building information into the Unity game engine. It </w:t>
-      </w:r>
-      <w:r>
-        <w:t>will allow</w:t>
-      </w:r>
-      <w:r>
-        <w:t xml:space="preserve"> users to select any location on a three-dimensional map of the campus and allow them to explore it freely. It </w:t>
-      </w:r>
-      <w:r>
-        <w:t>will provide</w:t>
-      </w:r>
-      <w:r>
-        <w:t xml:space="preserve"> browser-based access to this system through a web application. Moreover, the new system </w:t>
+        <w:t xml:space="preserve">browser-based access to this system through a web application. Moreover, the new system </w:t>
       </w:r>
       <w:r>
         <w:t>will</w:t>
@@ -12939,7 +13879,21 @@
         <w:rPr>
           <w:rStyle w:val="ilfuvd"/>
         </w:rPr>
-        <w:t xml:space="preserve">Material Library (.mtl) </w:t>
+        <w:t>Material Library (.</w:t>
+      </w:r>
+      <w:proofErr w:type="spellStart"/>
+      <w:r>
+        <w:rPr>
+          <w:rStyle w:val="ilfuvd"/>
+        </w:rPr>
+        <w:t>mtl</w:t>
+      </w:r>
+      <w:proofErr w:type="spellEnd"/>
+      <w:r>
+        <w:rPr>
+          <w:rStyle w:val="ilfuvd"/>
+        </w:rPr>
+        <w:t xml:space="preserve">) </w:t>
       </w:r>
       <w:r>
         <w:rPr>
@@ -12961,7 +13915,6 @@
         <w:jc w:val="both"/>
       </w:pPr>
       <w:r>
-        <w:lastRenderedPageBreak/>
         <w:t>OBJ File</w:t>
       </w:r>
       <w:r>
@@ -12971,7 +13924,21 @@
         <w:rPr>
           <w:rStyle w:val="ilfuvd"/>
         </w:rPr>
-        <w:t>An object (.obj) file is a standard 3D image format that can be exported and opened by various 3D image editing programs. It contains a three-dimensional object including 3D coordinates, texture maps, polygonal faces, and other object information.</w:t>
+        <w:t>An object (.</w:t>
+      </w:r>
+      <w:proofErr w:type="spellStart"/>
+      <w:r>
+        <w:rPr>
+          <w:rStyle w:val="ilfuvd"/>
+        </w:rPr>
+        <w:t>obj</w:t>
+      </w:r>
+      <w:proofErr w:type="spellEnd"/>
+      <w:r>
+        <w:rPr>
+          <w:rStyle w:val="ilfuvd"/>
+        </w:rPr>
+        <w:t>) file is a standard 3D image format that can be exported and opened by various 3D image editing programs. It contains a three-dimensional object including 3D coordinates, texture maps, polygonal faces, and other object information.</w:t>
       </w:r>
     </w:p>
     <w:p>
@@ -13078,7 +14045,35 @@
         <w:rPr>
           <w:rStyle w:val="ilfuvd"/>
         </w:rPr>
-        <w:t xml:space="preserve">A Truevision Graphics Adapter (.tga) file is a raster graphics </w:t>
+        <w:t xml:space="preserve">A </w:t>
+      </w:r>
+      <w:proofErr w:type="spellStart"/>
+      <w:r>
+        <w:rPr>
+          <w:rStyle w:val="ilfuvd"/>
+        </w:rPr>
+        <w:t>Truevision</w:t>
+      </w:r>
+      <w:proofErr w:type="spellEnd"/>
+      <w:r>
+        <w:rPr>
+          <w:rStyle w:val="ilfuvd"/>
+        </w:rPr>
+        <w:t xml:space="preserve"> Graphics Adapter (.</w:t>
+      </w:r>
+      <w:proofErr w:type="spellStart"/>
+      <w:r>
+        <w:rPr>
+          <w:rStyle w:val="ilfuvd"/>
+        </w:rPr>
+        <w:t>tga</w:t>
+      </w:r>
+      <w:proofErr w:type="spellEnd"/>
+      <w:r>
+        <w:rPr>
+          <w:rStyle w:val="ilfuvd"/>
+        </w:rPr>
+        <w:t xml:space="preserve">) file is a raster graphics </w:t>
       </w:r>
       <w:r>
         <w:rPr>
@@ -13218,9 +14213,11 @@
         <w:contextualSpacing/>
         <w:jc w:val="both"/>
       </w:pPr>
+      <w:proofErr w:type="spellStart"/>
       <w:r>
         <w:t>WebGL</w:t>
       </w:r>
+      <w:proofErr w:type="spellEnd"/>
       <w:r>
         <w:tab/>
         <w:t>The Web Graphics Library, a cross platform JavaScript API for rendering 2D and 3D graphics in a web browser</w:t>
@@ -13334,7 +14331,7 @@
 </file>
 
 <file path=word/endnotes.xml><?xml version="1.0" encoding="utf-8"?>
-<w:endnotes xmlns:wpc="http://schemas.microsoft.com/office/word/2010/wordprocessingCanvas" xmlns:cx="http://schemas.microsoft.com/office/drawing/2014/chartex" xmlns:cx1="http://schemas.microsoft.com/office/drawing/2015/9/8/chartex" xmlns:cx2="http://schemas.microsoft.com/office/drawing/2015/10/21/chartex" xmlns:cx3="http://schemas.microsoft.com/office/drawing/2016/5/9/chartex" xmlns:cx4="http://schemas.microsoft.com/office/drawing/2016/5/10/chartex" xmlns:cx5="http://schemas.microsoft.com/office/drawing/2016/5/11/chartex" xmlns:cx6="http://schemas.microsoft.com/office/drawing/2016/5/12/chartex" xmlns:cx7="http://schemas.microsoft.com/office/drawing/2016/5/13/chartex" xmlns:cx8="http://schemas.microsoft.com/office/drawing/2016/5/14/chartex" xmlns:mc="http://schemas.openxmlformats.org/markup-compatibility/2006" xmlns:aink="http://schemas.microsoft.com/office/drawing/2016/ink" xmlns:am3d="http://schemas.microsoft.com/office/drawing/2017/model3d" xmlns:o="urn:schemas-microsoft-com:office:office" xmlns:r="http://schemas.openxmlformats.org/officeDocument/2006/relationships" xmlns:m="http://schemas.openxmlformats.org/officeDocument/2006/math" xmlns:v="urn:schemas-microsoft-com:vml" xmlns:wp14="http://schemas.microsoft.com/office/word/2010/wordprocessingDrawing" xmlns:wp="http://schemas.openxmlformats.org/drawingml/2006/wordprocessingDrawing" xmlns:w10="urn:schemas-microsoft-com:office:word" xmlns:w="http://schemas.openxmlformats.org/wordprocessingml/2006/main" xmlns:w14="http://schemas.microsoft.com/office/word/2010/wordml" xmlns:w15="http://schemas.microsoft.com/office/word/2012/wordml" xmlns:w16cid="http://schemas.microsoft.com/office/word/2016/wordml/cid" xmlns:w16se="http://schemas.microsoft.com/office/word/2015/wordml/symex" xmlns:wpg="http://schemas.microsoft.com/office/word/2010/wordprocessingGroup" xmlns:wpi="http://schemas.microsoft.com/office/word/2010/wordprocessingInk" xmlns:wne="http://schemas.microsoft.com/office/word/2006/wordml" xmlns:wps="http://schemas.microsoft.com/office/word/2010/wordprocessingShape" mc:Ignorable="w14 w15 w16se w16cid wp14">
+<w:endnotes xmlns:wpc="http://schemas.microsoft.com/office/word/2010/wordprocessingCanvas" xmlns:mo="http://schemas.microsoft.com/office/mac/office/2008/main" xmlns:mc="http://schemas.openxmlformats.org/markup-compatibility/2006" xmlns:mv="urn:schemas-microsoft-com:mac:vml" xmlns:o="urn:schemas-microsoft-com:office:office" xmlns:r="http://schemas.openxmlformats.org/officeDocument/2006/relationships" xmlns:m="http://schemas.openxmlformats.org/officeDocument/2006/math" xmlns:v="urn:schemas-microsoft-com:vml" xmlns:wp14="http://schemas.microsoft.com/office/word/2010/wordprocessingDrawing" xmlns:wp="http://schemas.openxmlformats.org/drawingml/2006/wordprocessingDrawing" xmlns:w10="urn:schemas-microsoft-com:office:word" xmlns:w="http://schemas.openxmlformats.org/wordprocessingml/2006/main" xmlns:w14="http://schemas.microsoft.com/office/word/2010/wordml" xmlns:w15="http://schemas.microsoft.com/office/word/2012/wordml" xmlns:wpg="http://schemas.microsoft.com/office/word/2010/wordprocessingGroup" xmlns:wpi="http://schemas.microsoft.com/office/word/2010/wordprocessingInk" xmlns:wne="http://schemas.microsoft.com/office/word/2006/wordml" xmlns:wps="http://schemas.microsoft.com/office/word/2010/wordprocessingShape" mc:Ignorable="w14 w15 wp14">
   <w:endnote w:type="separator" w:id="-1">
     <w:p>
       <w:r>
@@ -13353,7 +14350,7 @@
 </file>
 
 <file path=word/footer1.xml><?xml version="1.0" encoding="utf-8"?>
-<w:ftr xmlns:wpc="http://schemas.microsoft.com/office/word/2010/wordprocessingCanvas" xmlns:cx="http://schemas.microsoft.com/office/drawing/2014/chartex" xmlns:cx1="http://schemas.microsoft.com/office/drawing/2015/9/8/chartex" xmlns:cx2="http://schemas.microsoft.com/office/drawing/2015/10/21/chartex" xmlns:cx3="http://schemas.microsoft.com/office/drawing/2016/5/9/chartex" xmlns:cx4="http://schemas.microsoft.com/office/drawing/2016/5/10/chartex" xmlns:cx5="http://schemas.microsoft.com/office/drawing/2016/5/11/chartex" xmlns:cx6="http://schemas.microsoft.com/office/drawing/2016/5/12/chartex" xmlns:cx7="http://schemas.microsoft.com/office/drawing/2016/5/13/chartex" xmlns:cx8="http://schemas.microsoft.com/office/drawing/2016/5/14/chartex" xmlns:mc="http://schemas.openxmlformats.org/markup-compatibility/2006" xmlns:aink="http://schemas.microsoft.com/office/drawing/2016/ink" xmlns:am3d="http://schemas.microsoft.com/office/drawing/2017/model3d" xmlns:o="urn:schemas-microsoft-com:office:office" xmlns:r="http://schemas.openxmlformats.org/officeDocument/2006/relationships" xmlns:m="http://schemas.openxmlformats.org/officeDocument/2006/math" xmlns:v="urn:schemas-microsoft-com:vml" xmlns:wp14="http://schemas.microsoft.com/office/word/2010/wordprocessingDrawing" xmlns:wp="http://schemas.openxmlformats.org/drawingml/2006/wordprocessingDrawing" xmlns:w10="urn:schemas-microsoft-com:office:word" xmlns:w="http://schemas.openxmlformats.org/wordprocessingml/2006/main" xmlns:w14="http://schemas.microsoft.com/office/word/2010/wordml" xmlns:w15="http://schemas.microsoft.com/office/word/2012/wordml" xmlns:w16cid="http://schemas.microsoft.com/office/word/2016/wordml/cid" xmlns:w16se="http://schemas.microsoft.com/office/word/2015/wordml/symex" xmlns:wpg="http://schemas.microsoft.com/office/word/2010/wordprocessingGroup" xmlns:wpi="http://schemas.microsoft.com/office/word/2010/wordprocessingInk" xmlns:wne="http://schemas.microsoft.com/office/word/2006/wordml" xmlns:wps="http://schemas.microsoft.com/office/word/2010/wordprocessingShape" mc:Ignorable="w14 w15 w16se w16cid wp14">
+<w:ftr xmlns:wpc="http://schemas.microsoft.com/office/word/2010/wordprocessingCanvas" xmlns:mo="http://schemas.microsoft.com/office/mac/office/2008/main" xmlns:mc="http://schemas.openxmlformats.org/markup-compatibility/2006" xmlns:mv="urn:schemas-microsoft-com:mac:vml" xmlns:o="urn:schemas-microsoft-com:office:office" xmlns:r="http://schemas.openxmlformats.org/officeDocument/2006/relationships" xmlns:m="http://schemas.openxmlformats.org/officeDocument/2006/math" xmlns:v="urn:schemas-microsoft-com:vml" xmlns:wp14="http://schemas.microsoft.com/office/word/2010/wordprocessingDrawing" xmlns:wp="http://schemas.openxmlformats.org/drawingml/2006/wordprocessingDrawing" xmlns:w10="urn:schemas-microsoft-com:office:word" xmlns:w="http://schemas.openxmlformats.org/wordprocessingml/2006/main" xmlns:w14="http://schemas.microsoft.com/office/word/2010/wordml" xmlns:w15="http://schemas.microsoft.com/office/word/2012/wordml" xmlns:wpg="http://schemas.microsoft.com/office/word/2010/wordprocessingGroup" xmlns:wpi="http://schemas.microsoft.com/office/word/2010/wordprocessingInk" xmlns:wne="http://schemas.microsoft.com/office/word/2006/wordml" xmlns:wps="http://schemas.microsoft.com/office/word/2010/wordprocessingShape" mc:Ignorable="w14 w15 wp14">
   <w:sdt>
     <w:sdtPr>
       <w:rPr>
@@ -13405,7 +14402,7 @@
 </file>
 
 <file path=word/footer2.xml><?xml version="1.0" encoding="utf-8"?>
-<w:ftr xmlns:wpc="http://schemas.microsoft.com/office/word/2010/wordprocessingCanvas" xmlns:cx="http://schemas.microsoft.com/office/drawing/2014/chartex" xmlns:cx1="http://schemas.microsoft.com/office/drawing/2015/9/8/chartex" xmlns:cx2="http://schemas.microsoft.com/office/drawing/2015/10/21/chartex" xmlns:cx3="http://schemas.microsoft.com/office/drawing/2016/5/9/chartex" xmlns:cx4="http://schemas.microsoft.com/office/drawing/2016/5/10/chartex" xmlns:cx5="http://schemas.microsoft.com/office/drawing/2016/5/11/chartex" xmlns:cx6="http://schemas.microsoft.com/office/drawing/2016/5/12/chartex" xmlns:cx7="http://schemas.microsoft.com/office/drawing/2016/5/13/chartex" xmlns:cx8="http://schemas.microsoft.com/office/drawing/2016/5/14/chartex" xmlns:mc="http://schemas.openxmlformats.org/markup-compatibility/2006" xmlns:aink="http://schemas.microsoft.com/office/drawing/2016/ink" xmlns:am3d="http://schemas.microsoft.com/office/drawing/2017/model3d" xmlns:o="urn:schemas-microsoft-com:office:office" xmlns:r="http://schemas.openxmlformats.org/officeDocument/2006/relationships" xmlns:m="http://schemas.openxmlformats.org/officeDocument/2006/math" xmlns:v="urn:schemas-microsoft-com:vml" xmlns:wp14="http://schemas.microsoft.com/office/word/2010/wordprocessingDrawing" xmlns:wp="http://schemas.openxmlformats.org/drawingml/2006/wordprocessingDrawing" xmlns:w10="urn:schemas-microsoft-com:office:word" xmlns:w="http://schemas.openxmlformats.org/wordprocessingml/2006/main" xmlns:w14="http://schemas.microsoft.com/office/word/2010/wordml" xmlns:w15="http://schemas.microsoft.com/office/word/2012/wordml" xmlns:w16cid="http://schemas.microsoft.com/office/word/2016/wordml/cid" xmlns:w16se="http://schemas.microsoft.com/office/word/2015/wordml/symex" xmlns:wpg="http://schemas.microsoft.com/office/word/2010/wordprocessingGroup" xmlns:wpi="http://schemas.microsoft.com/office/word/2010/wordprocessingInk" xmlns:wne="http://schemas.microsoft.com/office/word/2006/wordml" xmlns:wps="http://schemas.microsoft.com/office/word/2010/wordprocessingShape" mc:Ignorable="w14 w15 w16se w16cid wp14">
+<w:ftr xmlns:wpc="http://schemas.microsoft.com/office/word/2010/wordprocessingCanvas" xmlns:mo="http://schemas.microsoft.com/office/mac/office/2008/main" xmlns:mc="http://schemas.openxmlformats.org/markup-compatibility/2006" xmlns:mv="urn:schemas-microsoft-com:mac:vml" xmlns:o="urn:schemas-microsoft-com:office:office" xmlns:r="http://schemas.openxmlformats.org/officeDocument/2006/relationships" xmlns:m="http://schemas.openxmlformats.org/officeDocument/2006/math" xmlns:v="urn:schemas-microsoft-com:vml" xmlns:wp14="http://schemas.microsoft.com/office/word/2010/wordprocessingDrawing" xmlns:wp="http://schemas.openxmlformats.org/drawingml/2006/wordprocessingDrawing" xmlns:w10="urn:schemas-microsoft-com:office:word" xmlns:w="http://schemas.openxmlformats.org/wordprocessingml/2006/main" xmlns:w14="http://schemas.microsoft.com/office/word/2010/wordml" xmlns:w15="http://schemas.microsoft.com/office/word/2012/wordml" xmlns:wpg="http://schemas.microsoft.com/office/word/2010/wordprocessingGroup" xmlns:wpi="http://schemas.microsoft.com/office/word/2010/wordprocessingInk" xmlns:wne="http://schemas.microsoft.com/office/word/2006/wordml" xmlns:wps="http://schemas.microsoft.com/office/word/2010/wordprocessingShape" mc:Ignorable="w14 w15 wp14">
   <w:sdt>
     <w:sdtPr>
       <w:rPr>
@@ -13462,7 +14459,7 @@
             <w:rFonts w:ascii="Times New Roman" w:hAnsi="Times New Roman" w:cs="Times New Roman"/>
             <w:noProof/>
           </w:rPr>
-          <w:t>1</w:t>
+          <w:t>27</w:t>
         </w:r>
         <w:r>
           <w:rPr>
@@ -13516,7 +14513,7 @@
 </file>
 
 <file path=word/footnotes.xml><?xml version="1.0" encoding="utf-8"?>
-<w:footnotes xmlns:wpc="http://schemas.microsoft.com/office/word/2010/wordprocessingCanvas" xmlns:cx="http://schemas.microsoft.com/office/drawing/2014/chartex" xmlns:cx1="http://schemas.microsoft.com/office/drawing/2015/9/8/chartex" xmlns:cx2="http://schemas.microsoft.com/office/drawing/2015/10/21/chartex" xmlns:cx3="http://schemas.microsoft.com/office/drawing/2016/5/9/chartex" xmlns:cx4="http://schemas.microsoft.com/office/drawing/2016/5/10/chartex" xmlns:cx5="http://schemas.microsoft.com/office/drawing/2016/5/11/chartex" xmlns:cx6="http://schemas.microsoft.com/office/drawing/2016/5/12/chartex" xmlns:cx7="http://schemas.microsoft.com/office/drawing/2016/5/13/chartex" xmlns:cx8="http://schemas.microsoft.com/office/drawing/2016/5/14/chartex" xmlns:mc="http://schemas.openxmlformats.org/markup-compatibility/2006" xmlns:aink="http://schemas.microsoft.com/office/drawing/2016/ink" xmlns:am3d="http://schemas.microsoft.com/office/drawing/2017/model3d" xmlns:o="urn:schemas-microsoft-com:office:office" xmlns:r="http://schemas.openxmlformats.org/officeDocument/2006/relationships" xmlns:m="http://schemas.openxmlformats.org/officeDocument/2006/math" xmlns:v="urn:schemas-microsoft-com:vml" xmlns:wp14="http://schemas.microsoft.com/office/word/2010/wordprocessingDrawing" xmlns:wp="http://schemas.openxmlformats.org/drawingml/2006/wordprocessingDrawing" xmlns:w10="urn:schemas-microsoft-com:office:word" xmlns:w="http://schemas.openxmlformats.org/wordprocessingml/2006/main" xmlns:w14="http://schemas.microsoft.com/office/word/2010/wordml" xmlns:w15="http://schemas.microsoft.com/office/word/2012/wordml" xmlns:w16cid="http://schemas.microsoft.com/office/word/2016/wordml/cid" xmlns:w16se="http://schemas.microsoft.com/office/word/2015/wordml/symex" xmlns:wpg="http://schemas.microsoft.com/office/word/2010/wordprocessingGroup" xmlns:wpi="http://schemas.microsoft.com/office/word/2010/wordprocessingInk" xmlns:wne="http://schemas.microsoft.com/office/word/2006/wordml" xmlns:wps="http://schemas.microsoft.com/office/word/2010/wordprocessingShape" mc:Ignorable="w14 w15 w16se w16cid wp14">
+<w:footnotes xmlns:wpc="http://schemas.microsoft.com/office/word/2010/wordprocessingCanvas" xmlns:mo="http://schemas.microsoft.com/office/mac/office/2008/main" xmlns:mc="http://schemas.openxmlformats.org/markup-compatibility/2006" xmlns:mv="urn:schemas-microsoft-com:mac:vml" xmlns:o="urn:schemas-microsoft-com:office:office" xmlns:r="http://schemas.openxmlformats.org/officeDocument/2006/relationships" xmlns:m="http://schemas.openxmlformats.org/officeDocument/2006/math" xmlns:v="urn:schemas-microsoft-com:vml" xmlns:wp14="http://schemas.microsoft.com/office/word/2010/wordprocessingDrawing" xmlns:wp="http://schemas.openxmlformats.org/drawingml/2006/wordprocessingDrawing" xmlns:w10="urn:schemas-microsoft-com:office:word" xmlns:w="http://schemas.openxmlformats.org/wordprocessingml/2006/main" xmlns:w14="http://schemas.microsoft.com/office/word/2010/wordml" xmlns:w15="http://schemas.microsoft.com/office/word/2012/wordml" xmlns:wpg="http://schemas.microsoft.com/office/word/2010/wordprocessingGroup" xmlns:wpi="http://schemas.microsoft.com/office/word/2010/wordprocessingInk" xmlns:wne="http://schemas.microsoft.com/office/word/2006/wordml" xmlns:wps="http://schemas.microsoft.com/office/word/2010/wordprocessingShape" mc:Ignorable="w14 w15 wp14">
   <w:footnote w:type="separator" w:id="-1">
     <w:p>
       <w:r>
@@ -13554,8 +14551,8 @@
 </file>
 
 <file path=word/numbering.xml><?xml version="1.0" encoding="utf-8"?>
-<w:numbering xmlns:wpc="http://schemas.microsoft.com/office/word/2010/wordprocessingCanvas" xmlns:cx="http://schemas.microsoft.com/office/drawing/2014/chartex" xmlns:cx1="http://schemas.microsoft.com/office/drawing/2015/9/8/chartex" xmlns:cx2="http://schemas.microsoft.com/office/drawing/2015/10/21/chartex" xmlns:cx3="http://schemas.microsoft.com/office/drawing/2016/5/9/chartex" xmlns:cx4="http://schemas.microsoft.com/office/drawing/2016/5/10/chartex" xmlns:cx5="http://schemas.microsoft.com/office/drawing/2016/5/11/chartex" xmlns:cx6="http://schemas.microsoft.com/office/drawing/2016/5/12/chartex" xmlns:cx7="http://schemas.microsoft.com/office/drawing/2016/5/13/chartex" xmlns:cx8="http://schemas.microsoft.com/office/drawing/2016/5/14/chartex" xmlns:mc="http://schemas.openxmlformats.org/markup-compatibility/2006" xmlns:aink="http://schemas.microsoft.com/office/drawing/2016/ink" xmlns:am3d="http://schemas.microsoft.com/office/drawing/2017/model3d" xmlns:o="urn:schemas-microsoft-com:office:office" xmlns:r="http://schemas.openxmlformats.org/officeDocument/2006/relationships" xmlns:m="http://schemas.openxmlformats.org/officeDocument/2006/math" xmlns:v="urn:schemas-microsoft-com:vml" xmlns:wp14="http://schemas.microsoft.com/office/word/2010/wordprocessingDrawing" xmlns:wp="http://schemas.openxmlformats.org/drawingml/2006/wordprocessingDrawing" xmlns:w10="urn:schemas-microsoft-com:office:word" xmlns:w="http://schemas.openxmlformats.org/wordprocessingml/2006/main" xmlns:w14="http://schemas.microsoft.com/office/word/2010/wordml" xmlns:w15="http://schemas.microsoft.com/office/word/2012/wordml" xmlns:w16cid="http://schemas.microsoft.com/office/word/2016/wordml/cid" xmlns:w16se="http://schemas.microsoft.com/office/word/2015/wordml/symex" xmlns:wpg="http://schemas.microsoft.com/office/word/2010/wordprocessingGroup" xmlns:wpi="http://schemas.microsoft.com/office/word/2010/wordprocessingInk" xmlns:wne="http://schemas.microsoft.com/office/word/2006/wordml" xmlns:wps="http://schemas.microsoft.com/office/word/2010/wordprocessingShape" mc:Ignorable="w14 w15 w16se w16cid wp14">
-  <w:abstractNum w:abstractNumId="0" w15:restartNumberingAfterBreak="0">
+<w:numbering xmlns:wpc="http://schemas.microsoft.com/office/word/2010/wordprocessingCanvas" xmlns:mo="http://schemas.microsoft.com/office/mac/office/2008/main" xmlns:mc="http://schemas.openxmlformats.org/markup-compatibility/2006" xmlns:mv="urn:schemas-microsoft-com:mac:vml" xmlns:o="urn:schemas-microsoft-com:office:office" xmlns:r="http://schemas.openxmlformats.org/officeDocument/2006/relationships" xmlns:m="http://schemas.openxmlformats.org/officeDocument/2006/math" xmlns:v="urn:schemas-microsoft-com:vml" xmlns:wp14="http://schemas.microsoft.com/office/word/2010/wordprocessingDrawing" xmlns:wp="http://schemas.openxmlformats.org/drawingml/2006/wordprocessingDrawing" xmlns:w10="urn:schemas-microsoft-com:office:word" xmlns:w="http://schemas.openxmlformats.org/wordprocessingml/2006/main" xmlns:w14="http://schemas.microsoft.com/office/word/2010/wordml" xmlns:w15="http://schemas.microsoft.com/office/word/2012/wordml" xmlns:wpg="http://schemas.microsoft.com/office/word/2010/wordprocessingGroup" xmlns:wpi="http://schemas.microsoft.com/office/word/2010/wordprocessingInk" xmlns:wne="http://schemas.microsoft.com/office/word/2006/wordml" xmlns:wps="http://schemas.microsoft.com/office/word/2010/wordprocessingShape" mc:Ignorable="w14 w15 wp14">
+  <w:abstractNum w:abstractNumId="0">
     <w:nsid w:val="0B363AB1"/>
     <w:multiLevelType w:val="hybridMultilevel"/>
     <w:tmpl w:val="BED6972E"/>
@@ -13668,7 +14665,7 @@
       </w:rPr>
     </w:lvl>
   </w:abstractNum>
-  <w:abstractNum w:abstractNumId="1" w15:restartNumberingAfterBreak="0">
+  <w:abstractNum w:abstractNumId="1">
     <w:nsid w:val="0D85669B"/>
     <w:multiLevelType w:val="hybridMultilevel"/>
     <w:tmpl w:val="A16C36EC"/>
@@ -13757,7 +14754,7 @@
       </w:pPr>
     </w:lvl>
   </w:abstractNum>
-  <w:abstractNum w:abstractNumId="2" w15:restartNumberingAfterBreak="0">
+  <w:abstractNum w:abstractNumId="2">
     <w:nsid w:val="0F207F45"/>
     <w:multiLevelType w:val="hybridMultilevel"/>
     <w:tmpl w:val="9A66B32E"/>
@@ -13870,7 +14867,7 @@
       </w:rPr>
     </w:lvl>
   </w:abstractNum>
-  <w:abstractNum w:abstractNumId="3" w15:restartNumberingAfterBreak="0">
+  <w:abstractNum w:abstractNumId="3">
     <w:nsid w:val="20BA3354"/>
     <w:multiLevelType w:val="hybridMultilevel"/>
     <w:tmpl w:val="87F64CCA"/>
@@ -13959,7 +14956,7 @@
       </w:pPr>
     </w:lvl>
   </w:abstractNum>
-  <w:abstractNum w:abstractNumId="4" w15:restartNumberingAfterBreak="0">
+  <w:abstractNum w:abstractNumId="4">
     <w:nsid w:val="22723256"/>
     <w:multiLevelType w:val="multilevel"/>
     <w:tmpl w:val="A3DE120A"/>
@@ -14072,7 +15069,7 @@
       </w:pPr>
     </w:lvl>
   </w:abstractNum>
-  <w:abstractNum w:abstractNumId="5" w15:restartNumberingAfterBreak="0">
+  <w:abstractNum w:abstractNumId="5">
     <w:nsid w:val="24771360"/>
     <w:multiLevelType w:val="hybridMultilevel"/>
     <w:tmpl w:val="F0F0BC3A"/>
@@ -14185,7 +15182,7 @@
       </w:rPr>
     </w:lvl>
   </w:abstractNum>
-  <w:abstractNum w:abstractNumId="6" w15:restartNumberingAfterBreak="0">
+  <w:abstractNum w:abstractNumId="6">
     <w:nsid w:val="26B77BD7"/>
     <w:multiLevelType w:val="hybridMultilevel"/>
     <w:tmpl w:val="5E5A3FF0"/>
@@ -14274,7 +15271,7 @@
       </w:pPr>
     </w:lvl>
   </w:abstractNum>
-  <w:abstractNum w:abstractNumId="7" w15:restartNumberingAfterBreak="0">
+  <w:abstractNum w:abstractNumId="7">
     <w:nsid w:val="29DE6E70"/>
     <w:multiLevelType w:val="multilevel"/>
     <w:tmpl w:val="1A9E74C6"/>
@@ -14387,7 +15384,7 @@
       </w:pPr>
     </w:lvl>
   </w:abstractNum>
-  <w:abstractNum w:abstractNumId="8" w15:restartNumberingAfterBreak="0">
+  <w:abstractNum w:abstractNumId="8">
     <w:nsid w:val="2AF06B69"/>
     <w:multiLevelType w:val="hybridMultilevel"/>
     <w:tmpl w:val="E1C01840"/>
@@ -14500,7 +15497,7 @@
       </w:rPr>
     </w:lvl>
   </w:abstractNum>
-  <w:abstractNum w:abstractNumId="9" w15:restartNumberingAfterBreak="0">
+  <w:abstractNum w:abstractNumId="9">
     <w:nsid w:val="2F685BCF"/>
     <w:multiLevelType w:val="hybridMultilevel"/>
     <w:tmpl w:val="61DC8A3C"/>
@@ -14589,7 +15586,7 @@
       </w:pPr>
     </w:lvl>
   </w:abstractNum>
-  <w:abstractNum w:abstractNumId="10" w15:restartNumberingAfterBreak="0">
+  <w:abstractNum w:abstractNumId="10">
     <w:nsid w:val="30544516"/>
     <w:multiLevelType w:val="multilevel"/>
     <w:tmpl w:val="206C4C4C"/>
@@ -14702,7 +15699,7 @@
       </w:pPr>
     </w:lvl>
   </w:abstractNum>
-  <w:abstractNum w:abstractNumId="11" w15:restartNumberingAfterBreak="0">
+  <w:abstractNum w:abstractNumId="11">
     <w:nsid w:val="3B2A7B5F"/>
     <w:multiLevelType w:val="multilevel"/>
     <w:tmpl w:val="94EA4190"/>
@@ -14815,7 +15812,7 @@
       </w:pPr>
     </w:lvl>
   </w:abstractNum>
-  <w:abstractNum w:abstractNumId="12" w15:restartNumberingAfterBreak="0">
+  <w:abstractNum w:abstractNumId="12">
     <w:nsid w:val="42D65050"/>
     <w:multiLevelType w:val="multilevel"/>
     <w:tmpl w:val="B1D4A340"/>
@@ -14928,7 +15925,7 @@
       </w:pPr>
     </w:lvl>
   </w:abstractNum>
-  <w:abstractNum w:abstractNumId="13" w15:restartNumberingAfterBreak="0">
+  <w:abstractNum w:abstractNumId="13">
     <w:nsid w:val="45174AED"/>
     <w:multiLevelType w:val="hybridMultilevel"/>
     <w:tmpl w:val="2D86FB1A"/>
@@ -15041,7 +16038,7 @@
       </w:rPr>
     </w:lvl>
   </w:abstractNum>
-  <w:abstractNum w:abstractNumId="14" w15:restartNumberingAfterBreak="0">
+  <w:abstractNum w:abstractNumId="14">
     <w:nsid w:val="4C162203"/>
     <w:multiLevelType w:val="multilevel"/>
     <w:tmpl w:val="30361518"/>
@@ -15154,7 +16151,7 @@
       </w:pPr>
     </w:lvl>
   </w:abstractNum>
-  <w:abstractNum w:abstractNumId="15" w15:restartNumberingAfterBreak="0">
+  <w:abstractNum w:abstractNumId="15">
     <w:nsid w:val="50063D66"/>
     <w:multiLevelType w:val="multilevel"/>
     <w:tmpl w:val="4162B4C4"/>
@@ -15267,7 +16264,7 @@
       </w:pPr>
     </w:lvl>
   </w:abstractNum>
-  <w:abstractNum w:abstractNumId="16" w15:restartNumberingAfterBreak="0">
+  <w:abstractNum w:abstractNumId="16">
     <w:nsid w:val="50DF3F9C"/>
     <w:multiLevelType w:val="multilevel"/>
     <w:tmpl w:val="013A596A"/>
@@ -15380,7 +16377,7 @@
       </w:pPr>
     </w:lvl>
   </w:abstractNum>
-  <w:abstractNum w:abstractNumId="17" w15:restartNumberingAfterBreak="0">
+  <w:abstractNum w:abstractNumId="17">
     <w:nsid w:val="59BD002C"/>
     <w:multiLevelType w:val="hybridMultilevel"/>
     <w:tmpl w:val="A1D04E8E"/>
@@ -15466,7 +16463,7 @@
       </w:pPr>
     </w:lvl>
   </w:abstractNum>
-  <w:abstractNum w:abstractNumId="18" w15:restartNumberingAfterBreak="0">
+  <w:abstractNum w:abstractNumId="18">
     <w:nsid w:val="775E2866"/>
     <w:multiLevelType w:val="hybridMultilevel"/>
     <w:tmpl w:val="24B82ADA"/>
@@ -15640,7 +16637,7 @@
 </file>
 
 <file path=word/styles.xml><?xml version="1.0" encoding="utf-8"?>
-<w:styles xmlns:mc="http://schemas.openxmlformats.org/markup-compatibility/2006" xmlns:r="http://schemas.openxmlformats.org/officeDocument/2006/relationships" xmlns:w="http://schemas.openxmlformats.org/wordprocessingml/2006/main" xmlns:w14="http://schemas.microsoft.com/office/word/2010/wordml" xmlns:w15="http://schemas.microsoft.com/office/word/2012/wordml" xmlns:w16cid="http://schemas.microsoft.com/office/word/2016/wordml/cid" xmlns:w16se="http://schemas.microsoft.com/office/word/2015/wordml/symex" mc:Ignorable="w14 w15 w16se w16cid">
+<w:styles xmlns:mc="http://schemas.openxmlformats.org/markup-compatibility/2006" xmlns:r="http://schemas.openxmlformats.org/officeDocument/2006/relationships" xmlns:w="http://schemas.openxmlformats.org/wordprocessingml/2006/main" xmlns:w14="http://schemas.microsoft.com/office/word/2010/wordml" xmlns:w15="http://schemas.microsoft.com/office/word/2012/wordml" mc:Ignorable="w14 w15">
   <w:docDefaults>
     <w:rPrDefault>
       <w:rPr>
@@ -15652,7 +16649,7 @@
     </w:rPrDefault>
     <w:pPrDefault/>
   </w:docDefaults>
-  <w:latentStyles w:defLockedState="0" w:defUIPriority="99" w:defSemiHidden="0" w:defUnhideWhenUsed="0" w:defQFormat="0" w:count="375">
+  <w:latentStyles w:defLockedState="0" w:defUIPriority="99" w:defSemiHidden="0" w:defUnhideWhenUsed="0" w:defQFormat="0" w:count="382">
     <w:lsdException w:name="Normal" w:uiPriority="0" w:qFormat="1"/>
     <w:lsdException w:name="heading 1" w:uiPriority="9" w:qFormat="1"/>
     <w:lsdException w:name="heading 2" w:semiHidden="1" w:uiPriority="9" w:unhideWhenUsed="1" w:qFormat="1"/>
@@ -16499,7 +17496,7 @@
       <w:szCs w:val="18"/>
     </w:rPr>
   </w:style>
-  <w:style w:type="character" w:styleId="UnresolvedMention">
+  <w:style w:type="character" w:customStyle="1" w:styleId="UnresolvedMention">
     <w:name w:val="Unresolved Mention"/>
     <w:basedOn w:val="DefaultParagraphFont"/>
     <w:uiPriority w:val="99"/>
@@ -16535,6 +17532,7 @@
     <w:uiPriority w:val="39"/>
     <w:rsid w:val="002E34DA"/>
     <w:tblPr>
+      <w:tblInd w:w="0" w:type="dxa"/>
       <w:tblBorders>
         <w:top w:val="single" w:sz="4" w:space="0" w:color="auto"/>
         <w:left w:val="single" w:sz="4" w:space="0" w:color="auto"/>
@@ -16543,6 +17541,12 @@
         <w:insideH w:val="single" w:sz="4" w:space="0" w:color="auto"/>
         <w:insideV w:val="single" w:sz="4" w:space="0" w:color="auto"/>
       </w:tblBorders>
+      <w:tblCellMar>
+        <w:top w:w="0" w:type="dxa"/>
+        <w:left w:w="108" w:type="dxa"/>
+        <w:bottom w:w="0" w:type="dxa"/>
+        <w:right w:w="108" w:type="dxa"/>
+      </w:tblCellMar>
     </w:tblPr>
   </w:style>
   <w:style w:type="character" w:customStyle="1" w:styleId="ilfuvd">
@@ -16880,7 +17884,7 @@
 </file>
 
 <file path=customXml/itemProps1.xml><?xml version="1.0" encoding="utf-8"?>
-<ds:datastoreItem xmlns:ds="http://schemas.openxmlformats.org/officeDocument/2006/customXml" ds:itemID="{1398C64C-09A1-C442-8026-CDE26D0AB418}">
+<ds:datastoreItem xmlns:ds="http://schemas.openxmlformats.org/officeDocument/2006/customXml" ds:itemID="{2678E118-D198-0540-B53B-EDA78BAD8419}">
   <ds:schemaRefs>
     <ds:schemaRef ds:uri="http://schemas.openxmlformats.org/officeDocument/2006/bibliography"/>
   </ds:schemaRefs>

</xml_diff>